<commit_message>
Python included Python, Heroku included. Formatted colour.
</commit_message>
<xml_diff>
--- a/res/cv/Aathil_Aliyar_Resume.docx
+++ b/res/cv/Aathil_Aliyar_Resume.docx
@@ -2394,34 +2394,7 @@
                         <w:sz w:val="18"/>
                         <w:shd w:val="clear" w:color="auto" w:fill="FFFFFF"/>
                       </w:rPr>
-                      <w:t>https://github.com/</w:t>
-                    </w:r>
-                    <w:r>
-                      <w:rPr>
-                        <w:rStyle w:val="Hyperlink"/>
-                        <w:rFonts w:ascii="Segoe UI" w:eastAsia="Calibri" w:hAnsi="Segoe UI" w:cs="Segoe UI"/>
-                        <w:sz w:val="18"/>
-                        <w:shd w:val="clear" w:color="auto" w:fill="FFFFFF"/>
-                      </w:rPr>
-                      <w:t>C</w:t>
-                    </w:r>
-                    <w:r>
-                      <w:rPr>
-                        <w:rStyle w:val="Hyperlink"/>
-                        <w:rFonts w:ascii="Segoe UI" w:eastAsia="Calibri" w:hAnsi="Segoe UI" w:cs="Segoe UI"/>
-                        <w:sz w:val="18"/>
-                        <w:shd w:val="clear" w:color="auto" w:fill="FFFFFF"/>
-                      </w:rPr>
-                      <w:t>h</w:t>
-                    </w:r>
-                    <w:r>
-                      <w:rPr>
-                        <w:rStyle w:val="Hyperlink"/>
-                        <w:rFonts w:ascii="Segoe UI" w:eastAsia="Calibri" w:hAnsi="Segoe UI" w:cs="Segoe UI"/>
-                        <w:sz w:val="18"/>
-                        <w:shd w:val="clear" w:color="auto" w:fill="FFFFFF"/>
-                      </w:rPr>
-                      <w:t>ief-Aathil</w:t>
+                      <w:t>https://github.com/Chief-Aathil</w:t>
                     </w:r>
                   </w:hyperlink>
                 </w:p>
@@ -2508,13 +2481,33 @@
       </w:tr>
     </w:tbl>
     <w:p>
+      <w:pPr>
+        <w:rPr>
+          <w:color w:val="000000" w:themeColor="text1"/>
+        </w:rPr>
+      </w:pPr>
       <w:r>
+        <w:rPr>
+          <w:color w:val="000000" w:themeColor="text1"/>
+        </w:rPr>
         <w:t xml:space="preserve">Software developer with experience in SIEM. Skilled in network auditing and logging systems. Keen on finding optimized solutions. </w:t>
       </w:r>
     </w:p>
     <w:p>
       <w:r>
-        <w:t xml:space="preserve">Been part of back-end development team of the solutions for network event logging, distributed log collection, security alerts and reports. Worked in the development of API for web-based app-designing software. </w:t>
+        <w:rPr>
+          <w:color w:val="000000" w:themeColor="text1"/>
+        </w:rPr>
+        <w:t xml:space="preserve">Been part of back-end development team of the solutions for network event logging, distributed log collection, security alerts and reports. </w:t>
+      </w:r>
+      <w:r>
+        <w:rPr>
+          <w:color w:val="000000" w:themeColor="text1"/>
+        </w:rPr>
+        <w:t>Knowledgeable in network layers and protocols</w:t>
+      </w:r>
+      <w:r>
+        <w:t>.</w:t>
       </w:r>
     </w:p>
     <w:p>
@@ -2526,13 +2519,117 @@
       </w:r>
     </w:p>
     <w:p>
+      <w:pPr>
+        <w:rPr>
+          <w:color w:val="000000" w:themeColor="text1"/>
+        </w:rPr>
+      </w:pPr>
       <w:r>
+        <w:rPr>
+          <w:color w:val="000000" w:themeColor="text1"/>
+        </w:rPr>
         <w:t xml:space="preserve">Proficient in C++ </w:t>
       </w:r>
       <w:r>
         <w:rPr>
           <w:rFonts w:eastAsia="Times New Roman"/>
-          <w:color w:val="007FAB" w:themeColor="accent1"/>
+          <w:color w:val="000000" w:themeColor="text1"/>
+        </w:rPr>
+        <w:t xml:space="preserve">• </w:t>
+      </w:r>
+      <w:r>
+        <w:rPr>
+          <w:color w:val="000000" w:themeColor="text1"/>
+        </w:rPr>
+        <w:t xml:space="preserve">Java </w:t>
+      </w:r>
+      <w:r>
+        <w:rPr>
+          <w:rFonts w:eastAsia="Times New Roman"/>
+          <w:color w:val="000000" w:themeColor="text1"/>
+        </w:rPr>
+        <w:t>•</w:t>
+      </w:r>
+      <w:r>
+        <w:rPr>
+          <w:color w:val="000000" w:themeColor="text1"/>
+        </w:rPr>
+        <w:t xml:space="preserve"> </w:t>
+      </w:r>
+      <w:r>
+        <w:rPr>
+          <w:color w:val="000000" w:themeColor="text1"/>
+        </w:rPr>
+        <w:t xml:space="preserve">Python </w:t>
+      </w:r>
+      <w:r>
+        <w:rPr>
+          <w:rFonts w:eastAsia="Times New Roman"/>
+          <w:color w:val="000000" w:themeColor="text1"/>
+        </w:rPr>
+        <w:t xml:space="preserve">• </w:t>
+      </w:r>
+      <w:r>
+        <w:rPr>
+          <w:color w:val="000000" w:themeColor="text1"/>
+        </w:rPr>
+        <w:t>Heroku</w:t>
+      </w:r>
+      <w:r>
+        <w:rPr>
+          <w:color w:val="000000" w:themeColor="text1"/>
+        </w:rPr>
+        <w:t xml:space="preserve"> </w:t>
+      </w:r>
+      <w:r>
+        <w:rPr>
+          <w:rFonts w:eastAsia="Times New Roman"/>
+          <w:color w:val="000000" w:themeColor="text1"/>
+        </w:rPr>
+        <w:t xml:space="preserve">• </w:t>
+      </w:r>
+      <w:r>
+        <w:rPr>
+          <w:color w:val="000000" w:themeColor="text1"/>
+        </w:rPr>
+        <w:t>Active Directory</w:t>
+      </w:r>
+    </w:p>
+    <w:p>
+      <w:pPr>
+        <w:rPr>
+          <w:color w:val="000000" w:themeColor="text1"/>
+        </w:rPr>
+      </w:pPr>
+      <w:r>
+        <w:rPr>
+          <w:color w:val="000000" w:themeColor="text1"/>
+        </w:rPr>
+        <w:t xml:space="preserve">Servlets </w:t>
+      </w:r>
+      <w:r>
+        <w:rPr>
+          <w:rFonts w:eastAsia="Times New Roman"/>
+          <w:color w:val="000000" w:themeColor="text1"/>
+        </w:rPr>
+        <w:t xml:space="preserve">• </w:t>
+      </w:r>
+      <w:r>
+        <w:rPr>
+          <w:color w:val="000000" w:themeColor="text1"/>
+        </w:rPr>
+        <w:t>PostgreSQL</w:t>
+      </w:r>
+      <w:r>
+        <w:rPr>
+          <w:color w:val="000000" w:themeColor="text1"/>
+        </w:rPr>
+        <w:t xml:space="preserve"> </w:t>
+      </w:r>
+      <w:r>
+        <w:rPr>
+          <w:rFonts w:eastAsia="Times New Roman"/>
+          <w:color w:val="000000" w:themeColor="text1"/>
         </w:rPr>
         <w:t>•</w:t>
       </w:r>
@@ -2544,28 +2641,28 @@
         <w:t xml:space="preserve"> </w:t>
       </w:r>
       <w:r>
-        <w:t xml:space="preserve">Java </w:t>
+        <w:rPr>
+          <w:color w:val="000000" w:themeColor="text1"/>
+        </w:rPr>
+        <w:t xml:space="preserve">Basic JavaScript </w:t>
       </w:r>
       <w:r>
         <w:rPr>
           <w:rFonts w:eastAsia="Times New Roman"/>
-          <w:color w:val="007FAB" w:themeColor="accent1"/>
+          <w:color w:val="000000" w:themeColor="text1"/>
         </w:rPr>
-        <w:t>•</w:t>
+        <w:t xml:space="preserve">• </w:t>
       </w:r>
       <w:r>
         <w:rPr>
-          <w:color w:val="007FAB" w:themeColor="accent1"/>
+          <w:color w:val="000000" w:themeColor="text1"/>
         </w:rPr>
-        <w:t xml:space="preserve"> </w:t>
-      </w:r>
-      <w:r>
-        <w:t xml:space="preserve">Active Directory </w:t>
+        <w:t xml:space="preserve">HTML </w:t>
       </w:r>
       <w:r>
         <w:rPr>
           <w:rFonts w:eastAsia="Times New Roman"/>
-          <w:color w:val="007FAB" w:themeColor="accent1"/>
+          <w:color w:val="000000" w:themeColor="text1"/>
         </w:rPr>
         <w:t>•</w:t>
       </w:r>
@@ -2577,17 +2674,34 @@
         <w:t xml:space="preserve"> </w:t>
       </w:r>
       <w:r>
-        <w:t>Web Apps</w:t>
+        <w:rPr>
+          <w:color w:val="000000" w:themeColor="text1"/>
+        </w:rPr>
+        <w:t xml:space="preserve">CSS </w:t>
       </w:r>
     </w:p>
     <w:p>
+      <w:pPr>
+        <w:rPr>
+          <w:color w:val="000000" w:themeColor="text1"/>
+        </w:rPr>
+      </w:pPr>
       <w:r>
-        <w:t xml:space="preserve">Servlets </w:t>
+        <w:rPr>
+          <w:color w:val="000000" w:themeColor="text1"/>
+        </w:rPr>
+        <w:t>Git</w:t>
+      </w:r>
+      <w:r>
+        <w:rPr>
+          <w:color w:val="000000" w:themeColor="text1"/>
+        </w:rPr>
+        <w:t xml:space="preserve"> </w:t>
       </w:r>
       <w:r>
         <w:rPr>
           <w:rFonts w:eastAsia="Times New Roman"/>
-          <w:color w:val="007FAB" w:themeColor="accent1"/>
+          <w:color w:val="000000" w:themeColor="text1"/>
         </w:rPr>
         <w:t>•</w:t>
       </w:r>
@@ -2599,71 +2713,40 @@
         <w:t xml:space="preserve"> </w:t>
       </w:r>
       <w:r>
-        <w:t xml:space="preserve">Basic JavaScript </w:t>
+        <w:rPr>
+          <w:color w:val="000000" w:themeColor="text1"/>
+        </w:rPr>
+        <w:t>Git</w:t>
       </w:r>
       <w:r>
         <w:rPr>
-          <w:rFonts w:eastAsia="Times New Roman"/>
-          <w:color w:val="007FAB" w:themeColor="accent1"/>
+          <w:color w:val="000000" w:themeColor="text1"/>
         </w:rPr>
-        <w:t>•</w:t>
+        <w:t>Hub</w:t>
+      </w:r>
+      <w:r>
+        <w:rPr>
+          <w:color w:val="000000" w:themeColor="text1"/>
+        </w:rPr>
+        <w:t xml:space="preserve"> </w:t>
       </w:r>
       <w:r>
         <w:rPr>
           <w:rFonts w:eastAsia="Times New Roman"/>
           <w:color w:val="000000" w:themeColor="text1"/>
         </w:rPr>
-        <w:t xml:space="preserve"> </w:t>
-      </w:r>
-      <w:r>
-        <w:t xml:space="preserve">HTML </w:t>
+        <w:t xml:space="preserve">• </w:t>
       </w:r>
       <w:r>
         <w:rPr>
-          <w:rFonts w:eastAsia="Times New Roman"/>
-          <w:color w:val="007FAB" w:themeColor="accent1"/>
+          <w:color w:val="000000" w:themeColor="text1"/>
         </w:rPr>
-        <w:t>•</w:t>
+        <w:t>Mercurial</w:t>
       </w:r>
       <w:r>
         <w:rPr>
           <w:rFonts w:eastAsia="Times New Roman"/>
           <w:color w:val="000000" w:themeColor="text1"/>
-        </w:rPr>
-        <w:t xml:space="preserve"> </w:t>
-      </w:r>
-      <w:r>
-        <w:t>PostgreSQL</w:t>
-      </w:r>
-    </w:p>
-    <w:p>
-      <w:r>
-        <w:t>Git</w:t>
-      </w:r>
-      <w:r>
-        <w:t xml:space="preserve"> </w:t>
-      </w:r>
-      <w:r>
-        <w:rPr>
-          <w:rFonts w:eastAsia="Times New Roman"/>
-          <w:color w:val="007FAB" w:themeColor="accent1"/>
-        </w:rPr>
-        <w:t>•</w:t>
-      </w:r>
-      <w:r>
-        <w:rPr>
-          <w:rFonts w:eastAsia="Times New Roman"/>
-          <w:color w:val="007FAB" w:themeColor="accent1"/>
-        </w:rPr>
-        <w:t xml:space="preserve"> </w:t>
-      </w:r>
-      <w:r>
-        <w:t>Mercurial</w:t>
-      </w:r>
-      <w:r>
-        <w:rPr>
-          <w:rFonts w:eastAsia="Times New Roman"/>
-          <w:color w:val="007FAB" w:themeColor="accent1"/>
         </w:rPr>
         <w:t xml:space="preserve"> •</w:t>
       </w:r>
@@ -2675,9 +2758,15 @@
         <w:t xml:space="preserve"> </w:t>
       </w:r>
       <w:r>
+        <w:rPr>
+          <w:color w:val="000000" w:themeColor="text1"/>
+        </w:rPr>
         <w:t xml:space="preserve">Microsoft </w:t>
       </w:r>
       <w:r>
+        <w:rPr>
+          <w:color w:val="000000" w:themeColor="text1"/>
+        </w:rPr>
         <w:t>Office</w:t>
       </w:r>
     </w:p>
@@ -2719,6 +2808,9 @@
     <w:p>
       <w:pPr>
         <w:pStyle w:val="Heading5"/>
+        <w:rPr>
+          <w:color w:val="595959" w:themeColor="text1" w:themeTint="A6"/>
+        </w:rPr>
       </w:pPr>
       <w:r>
         <w:rPr>
@@ -2732,6 +2824,9 @@
     <w:p>
       <w:pPr>
         <w:pStyle w:val="Heading5"/>
+        <w:rPr>
+          <w:color w:val="595959" w:themeColor="text1" w:themeTint="A6"/>
+        </w:rPr>
       </w:pPr>
       <w:r>
         <w:rPr>
@@ -2777,7 +2872,7 @@
         <w:contextualSpacing/>
         <w:rPr>
           <w:rFonts w:ascii="Merriweather;serif" w:hAnsi="Merriweather;serif"/>
-          <w:color w:val="666666"/>
+          <w:color w:val="auto"/>
           <w:sz w:val="20"/>
         </w:rPr>
       </w:pPr>
@@ -2786,10 +2881,18 @@
       <w:r>
         <w:rPr>
           <w:rFonts w:ascii="Merriweather;serif" w:hAnsi="Merriweather;serif"/>
-          <w:color w:val="666666"/>
+          <w:color w:val="auto"/>
           <w:sz w:val="20"/>
         </w:rPr>
-        <w:t>Automated collection, parsing and indexing of logs from sources including servers, routers, user machines and the like.</w:t>
+        <w:t>C</w:t>
+      </w:r>
+      <w:r>
+        <w:rPr>
+          <w:rFonts w:ascii="Merriweather;serif" w:hAnsi="Merriweather;serif"/>
+          <w:color w:val="auto"/>
+          <w:sz w:val="20"/>
+        </w:rPr>
+        <w:t>ollection, parsing and indexing of logs from sources including servers, routers, user machines and the like.</w:t>
       </w:r>
     </w:p>
     <w:p>
@@ -2800,18 +2903,24 @@
         </w:numPr>
         <w:spacing w:after="0"/>
         <w:contextualSpacing/>
+        <w:rPr>
+          <w:color w:val="auto"/>
+        </w:rPr>
       </w:pPr>
       <w:bookmarkStart w:id="2" w:name="docs-internal-guid-0c0167c6-7fff-1b2b-fb"/>
       <w:bookmarkEnd w:id="2"/>
       <w:r>
         <w:rPr>
           <w:rFonts w:ascii="Merriweather;serif" w:hAnsi="Merriweather;serif"/>
-          <w:color w:val="666666"/>
+          <w:color w:val="auto"/>
           <w:sz w:val="20"/>
         </w:rPr>
         <w:t>Conducted performance benchmarking for bottleneck detection in windows application and services.</w:t>
       </w:r>
       <w:r>
+        <w:rPr>
+          <w:color w:val="auto"/>
+        </w:rPr>
         <w:t xml:space="preserve"> </w:t>
       </w:r>
     </w:p>
@@ -2826,7 +2935,7 @@
         <w:contextualSpacing/>
         <w:rPr>
           <w:rFonts w:ascii="Merriweather;serif" w:hAnsi="Merriweather;serif"/>
-          <w:color w:val="666666"/>
+          <w:color w:val="auto"/>
           <w:sz w:val="20"/>
         </w:rPr>
       </w:pPr>
@@ -2835,7 +2944,7 @@
       <w:r>
         <w:rPr>
           <w:rFonts w:ascii="Merriweather;serif" w:hAnsi="Merriweather;serif"/>
-          <w:color w:val="666666"/>
+          <w:color w:val="auto"/>
           <w:sz w:val="20"/>
         </w:rPr>
         <w:t>Worked in the development of windows services to deploy as an agent for log collection, compression and sending to the collection server.</w:t>
@@ -2849,13 +2958,16 @@
         </w:numPr>
         <w:spacing w:after="0"/>
         <w:contextualSpacing/>
+        <w:rPr>
+          <w:color w:val="auto"/>
+        </w:rPr>
       </w:pPr>
       <w:bookmarkStart w:id="4" w:name="docs-internal-guid-31f63ab4-7fff-ca07-48"/>
       <w:bookmarkEnd w:id="4"/>
       <w:r>
         <w:rPr>
           <w:rFonts w:ascii="Merriweather;serif" w:hAnsi="Merriweather;serif"/>
-          <w:color w:val="666666"/>
+          <w:color w:val="auto"/>
           <w:sz w:val="20"/>
         </w:rPr>
         <w:t>Worked in the development of API for web-based app-prototyping software.</w:t>
@@ -2901,28 +3013,24 @@
           <w:sz w:val="28"/>
           <w:szCs w:val="28"/>
         </w:rPr>
-        <w:t xml:space="preserve">• </w:t>
-      </w:r>
-      <w:r>
-        <w:rPr>
-          <w:sz w:val="28"/>
-          <w:szCs w:val="28"/>
-        </w:rPr>
-        <w:t>Handy</w:t>
+        <w:t>• Rubix</w:t>
       </w:r>
     </w:p>
     <w:p>
       <w:r>
         <w:rPr>
-          <w:rFonts w:asciiTheme="majorHAnsi" w:eastAsiaTheme="majorEastAsia" w:hAnsiTheme="majorHAnsi" w:cstheme="majorBidi"/>
-          <w:color w:val="005E80" w:themeColor="accent1" w:themeShade="BF"/>
+          <w:rFonts w:ascii="Rockwell" w:eastAsia="Times New Roman" w:hAnsi="Rockwell"/>
+          <w:color w:val="007FAB" w:themeColor="accent1"/>
           <w:sz w:val="28"/>
           <w:szCs w:val="28"/>
         </w:rPr>
         <w:tab/>
       </w:r>
       <w:r>
-        <w:t>A pen-writer that takes a text file as input and writes the same in the pre-configured handwriting. This project was intended to reduce human effort in writing anything when the content is already available.</w:t>
+        <w:rPr>
+          <w:color w:val="auto"/>
+        </w:rPr>
+        <w:t xml:space="preserve">A C++ game based on Rubik’s cube with isometric graphics. Built using only the inbuilt functions and libraries the game record user moves and manages a leader-board. </w:t>
       </w:r>
     </w:p>
     <w:p>
@@ -2939,7 +3047,15 @@
           <w:sz w:val="28"/>
           <w:szCs w:val="28"/>
         </w:rPr>
-        <w:t>• Rubix</w:t>
+        <w:t xml:space="preserve">• </w:t>
+      </w:r>
+      <w:r>
+        <w:rPr>
+          <w:rFonts w:eastAsia="Times New Roman"/>
+          <w:sz w:val="28"/>
+          <w:szCs w:val="28"/>
+        </w:rPr>
+        <w:t>WhatsApp Automation</w:t>
       </w:r>
     </w:p>
     <w:p>
@@ -2953,14 +3069,79 @@
         <w:tab/>
       </w:r>
       <w:r>
-        <w:t xml:space="preserve">A C++ game based on Rubik’s cube with isometric graphics. Built using only the inbuilt functions and libraries the game record user moves and manages a leader-board. </w:t>
+        <w:rPr>
+          <w:color w:val="auto"/>
+        </w:rPr>
+        <w:t>A Python web scraping project to schedule and automate WhatsApp messaging, using selenium.</w:t>
       </w:r>
+    </w:p>
+    <w:p>
+      <w:pPr>
+        <w:pStyle w:val="Heading5"/>
+        <w:rPr>
+          <w:rFonts w:eastAsia="Times New Roman"/>
+          <w:sz w:val="28"/>
+          <w:szCs w:val="28"/>
+        </w:rPr>
+      </w:pPr>
+      <w:r>
+        <w:rPr>
+          <w:rFonts w:eastAsia="Times New Roman"/>
+          <w:sz w:val="28"/>
+          <w:szCs w:val="28"/>
+        </w:rPr>
+        <w:t xml:space="preserve">• </w:t>
+      </w:r>
+      <w:r>
+        <w:rPr>
+          <w:sz w:val="28"/>
+          <w:szCs w:val="28"/>
+        </w:rPr>
+        <w:t>Handy</w:t>
+      </w:r>
+    </w:p>
+    <w:p>
+      <w:pPr>
+        <w:rPr>
+          <w:color w:val="auto"/>
+        </w:rPr>
+      </w:pPr>
+      <w:r>
+        <w:rPr>
+          <w:rFonts w:asciiTheme="majorHAnsi" w:eastAsiaTheme="majorEastAsia" w:hAnsiTheme="majorHAnsi" w:cstheme="majorBidi"/>
+          <w:color w:val="005E80" w:themeColor="accent1" w:themeShade="BF"/>
+          <w:sz w:val="28"/>
+          <w:szCs w:val="28"/>
+        </w:rPr>
+        <w:tab/>
+      </w:r>
+      <w:r>
+        <w:rPr>
+          <w:color w:val="auto"/>
+        </w:rPr>
+        <w:t>A pen-writer that takes a text file as input and writes the same in the pre-configured handwriting. This project was intended to reduce human effort in writing anything when the content is already available.</w:t>
+      </w:r>
+    </w:p>
+    <w:p>
+      <w:pPr>
+        <w:rPr>
+          <w:color w:val="auto"/>
+        </w:rPr>
+      </w:pPr>
+    </w:p>
+    <w:p>
+      <w:pPr>
+        <w:rPr>
+          <w:color w:val="auto"/>
+        </w:rPr>
+      </w:pPr>
     </w:p>
     <w:p>
       <w:pPr>
         <w:pStyle w:val="SubHeading1"/>
       </w:pPr>
       <w:r>
+        <w:lastRenderedPageBreak/>
         <w:t>Education</w:t>
       </w:r>
     </w:p>
@@ -3000,7 +3181,6 @@
         <w:pStyle w:val="Heading5"/>
       </w:pPr>
       <w:r>
-        <w:lastRenderedPageBreak/>
         <w:t>Senior School</w:t>
       </w:r>
     </w:p>
@@ -3080,7 +3260,13 @@
     </w:p>
     <w:p>
       <w:r>
-        <w:t xml:space="preserve">English </w:t>
+        <w:rPr>
+          <w:color w:val="000000" w:themeColor="text1"/>
+        </w:rPr>
+        <w:t>English</w:t>
+      </w:r>
+      <w:r>
+        <w:t xml:space="preserve"> </w:t>
       </w:r>
       <w:r>
         <w:rPr>
@@ -3097,7 +3283,13 @@
         <w:t xml:space="preserve"> </w:t>
       </w:r>
       <w:r>
-        <w:t xml:space="preserve">Malayalam </w:t>
+        <w:rPr>
+          <w:color w:val="000000" w:themeColor="text1"/>
+        </w:rPr>
+        <w:t>Malayalam</w:t>
+      </w:r>
+      <w:r>
+        <w:t xml:space="preserve"> </w:t>
       </w:r>
       <w:r>
         <w:rPr>
@@ -3113,7 +3305,13 @@
         <w:t xml:space="preserve"> </w:t>
       </w:r>
       <w:r>
-        <w:t xml:space="preserve">Hindi </w:t>
+        <w:rPr>
+          <w:color w:val="000000" w:themeColor="text1"/>
+        </w:rPr>
+        <w:t>Hindi</w:t>
+      </w:r>
+      <w:r>
+        <w:t xml:space="preserve"> </w:t>
       </w:r>
     </w:p>
     <w:p/>
@@ -3126,7 +3324,15 @@
       </w:r>
     </w:p>
     <w:p>
+      <w:pPr>
+        <w:rPr>
+          <w:color w:val="000000" w:themeColor="text1"/>
+        </w:rPr>
+      </w:pPr>
       <w:r>
+        <w:rPr>
+          <w:color w:val="000000" w:themeColor="text1"/>
+        </w:rPr>
         <w:t xml:space="preserve">Table Tennis </w:t>
       </w:r>
       <w:r>
@@ -3158,6 +3364,28 @@
         <w:t xml:space="preserve">• </w:t>
       </w:r>
       <w:r>
+        <w:rPr>
+          <w:color w:val="000000" w:themeColor="text1"/>
+        </w:rPr>
+        <w:t>Chess</w:t>
+      </w:r>
+      <w:r>
+        <w:rPr>
+          <w:color w:val="000000" w:themeColor="text1"/>
+        </w:rPr>
+        <w:t xml:space="preserve"> </w:t>
+      </w:r>
+      <w:r>
+        <w:rPr>
+          <w:rFonts w:eastAsia="Times New Roman"/>
+          <w:color w:val="007FAB" w:themeColor="accent1"/>
+        </w:rPr>
+        <w:t xml:space="preserve">• </w:t>
+      </w:r>
+      <w:r>
+        <w:rPr>
+          <w:color w:val="000000" w:themeColor="text1"/>
+        </w:rPr>
         <w:t xml:space="preserve">Puzzles </w:t>
       </w:r>
       <w:r>
@@ -3174,18 +3402,16 @@
         <w:t xml:space="preserve"> </w:t>
       </w:r>
       <w:r>
+        <w:rPr>
+          <w:color w:val="000000" w:themeColor="text1"/>
+        </w:rPr>
         <w:t xml:space="preserve">YouTube </w:t>
       </w:r>
     </w:p>
     <w:p/>
     <w:p>
       <w:pPr>
-        <w:rPr>
-          <w:rFonts w:asciiTheme="majorHAnsi" w:eastAsiaTheme="majorEastAsia" w:hAnsiTheme="majorHAnsi" w:cstheme="majorBidi"/>
-          <w:color w:val="005E80" w:themeColor="accent1" w:themeShade="BF"/>
-          <w:sz w:val="28"/>
-          <w:szCs w:val="28"/>
-        </w:rPr>
+        <w:pStyle w:val="HeaderandFooter"/>
       </w:pPr>
     </w:p>
     <w:sectPr>
@@ -3312,7 +3538,7 @@
         <v:path o:extrusionok="f" gradientshapeok="t" o:connecttype="rect"/>
         <o:lock v:ext="edit" aspectratio="t"/>
       </v:shapetype>
-      <v:shape id="_x0000_i1229" type="#_x0000_t75" style="width:90pt;height:90pt;visibility:visible;mso-wrap-style:square" o:bullet="t">
+      <v:shape id="_x0000_i1108" type="#_x0000_t75" style="width:90pt;height:90pt;visibility:visible;mso-wrap-style:square" o:bullet="t">
         <v:imagedata r:id="rId1" o:title=""/>
       </v:shape>
     </w:pict>
@@ -5046,6 +5272,7 @@
   <w:style w:type="character" w:default="1" w:styleId="DefaultParagraphFont">
     <w:name w:val="Default Paragraph Font"/>
     <w:uiPriority w:val="1"/>
+    <w:semiHidden/>
     <w:unhideWhenUsed/>
   </w:style>
   <w:style w:type="table" w:default="1" w:styleId="TableNormal">
@@ -29422,7 +29649,12 @@
 </file>
 
 <file path=customXml/item2.xml><?xml version="1.0" encoding="utf-8"?>
-<b:Sources xmlns:b="http://schemas.openxmlformats.org/officeDocument/2006/bibliography" xmlns="http://schemas.openxmlformats.org/officeDocument/2006/bibliography" SelectedStyle="\APASixthEditionOfficeOnline.xsl" StyleName="APA" Version="6"/>
+<p:properties xmlns:p="http://schemas.microsoft.com/office/2006/metadata/properties" xmlns:xsi="http://www.w3.org/2001/XMLSchema-instance" xmlns:pc="http://schemas.microsoft.com/office/infopath/2007/PartnerControls">
+  <documentManagement>
+    <Status xmlns="71af3243-3dd4-4a8d-8c0d-dd76da1f02a5">Not started</Status>
+    <MediaServiceKeyPoints xmlns="71af3243-3dd4-4a8d-8c0d-dd76da1f02a5" xsi:nil="true"/>
+  </documentManagement>
+</p:properties>
 </file>
 
 <file path=customXml/item3.xml><?xml version="1.0" encoding="utf-8"?>
@@ -29435,12 +29667,7 @@
 </file>
 
 <file path=customXml/item4.xml><?xml version="1.0" encoding="utf-8"?>
-<p:properties xmlns:p="http://schemas.microsoft.com/office/2006/metadata/properties" xmlns:xsi="http://www.w3.org/2001/XMLSchema-instance" xmlns:pc="http://schemas.microsoft.com/office/infopath/2007/PartnerControls">
-  <documentManagement>
-    <Status xmlns="71af3243-3dd4-4a8d-8c0d-dd76da1f02a5">Not started</Status>
-    <MediaServiceKeyPoints xmlns="71af3243-3dd4-4a8d-8c0d-dd76da1f02a5" xsi:nil="true"/>
-  </documentManagement>
-</p:properties>
+<b:Sources xmlns:b="http://schemas.openxmlformats.org/officeDocument/2006/bibliography" xmlns="http://schemas.openxmlformats.org/officeDocument/2006/bibliography" SelectedStyle="\APASixthEditionOfficeOnline.xsl" StyleName="APA" Version="6"/>
 </file>
 
 <file path=customXml/item5.xml><?xml version="1.0" encoding="utf-8"?>
@@ -29673,9 +29900,11 @@
 </file>
 
 <file path=customXml/itemProps2.xml><?xml version="1.0" encoding="utf-8"?>
-<ds:datastoreItem xmlns:ds="http://schemas.openxmlformats.org/officeDocument/2006/customXml" ds:itemID="{11E30C62-D566-4721-9AD4-9F90BB62FE4B}">
+<ds:datastoreItem xmlns:ds="http://schemas.openxmlformats.org/officeDocument/2006/customXml" ds:itemID="{776E67D0-8DD9-4227-ABD5-3EDE099DC037}">
   <ds:schemaRefs>
-    <ds:schemaRef ds:uri="http://schemas.openxmlformats.org/officeDocument/2006/bibliography"/>
+    <ds:schemaRef ds:uri="http://schemas.microsoft.com/office/2006/metadata/properties"/>
+    <ds:schemaRef ds:uri="http://schemas.microsoft.com/office/infopath/2007/PartnerControls"/>
+    <ds:schemaRef ds:uri="71af3243-3dd4-4a8d-8c0d-dd76da1f02a5"/>
   </ds:schemaRefs>
 </ds:datastoreItem>
 </file>
@@ -29689,11 +29918,9 @@
 </file>
 
 <file path=customXml/itemProps4.xml><?xml version="1.0" encoding="utf-8"?>
-<ds:datastoreItem xmlns:ds="http://schemas.openxmlformats.org/officeDocument/2006/customXml" ds:itemID="{776E67D0-8DD9-4227-ABD5-3EDE099DC037}">
+<ds:datastoreItem xmlns:ds="http://schemas.openxmlformats.org/officeDocument/2006/customXml" ds:itemID="{11E30C62-D566-4721-9AD4-9F90BB62FE4B}">
   <ds:schemaRefs>
-    <ds:schemaRef ds:uri="http://schemas.microsoft.com/office/2006/metadata/properties"/>
-    <ds:schemaRef ds:uri="http://schemas.microsoft.com/office/infopath/2007/PartnerControls"/>
-    <ds:schemaRef ds:uri="71af3243-3dd4-4a8d-8c0d-dd76da1f02a5"/>
+    <ds:schemaRef ds:uri="http://schemas.openxmlformats.org/officeDocument/2006/bibliography"/>
   </ds:schemaRefs>
 </ds:datastoreItem>
 </file>

</xml_diff>

<commit_message>
Better explanation Removed confusing sentences. Highlighted languages. Added few keywords
</commit_message>
<xml_diff>
--- a/res/cv/Aathil_Aliyar_Resume.docx
+++ b/res/cv/Aathil_Aliyar_Resume.docx
@@ -904,8 +904,18 @@
                       <w:color w:val="595959"/>
                       <w:sz w:val="18"/>
                     </w:rPr>
-                    <w:t>(+91) 96566  98343</w:t>
+                    <w:t xml:space="preserve">(+91) </w:t>
                   </w:r>
+                  <w:proofErr w:type="gramStart"/>
+                  <w:r>
+                    <w:rPr>
+                      <w:rFonts w:eastAsia="Calibri"/>
+                      <w:color w:val="595959"/>
+                      <w:sz w:val="18"/>
+                    </w:rPr>
+                    <w:t>96566  98343</w:t>
+                  </w:r>
+                  <w:proofErr w:type="gramEnd"/>
                 </w:p>
               </w:tc>
               <w:tc>
@@ -2490,25 +2500,43 @@
         <w:rPr>
           <w:color w:val="000000" w:themeColor="text1"/>
         </w:rPr>
-        <w:t xml:space="preserve">Software developer with experience in SIEM. Skilled in network auditing and logging systems. Keen on finding optimized solutions. </w:t>
-      </w:r>
-    </w:p>
-    <w:p>
-      <w:r>
-        <w:rPr>
-          <w:color w:val="000000" w:themeColor="text1"/>
-        </w:rPr>
-        <w:t xml:space="preserve">Been part of back-end development team of the solutions for network event logging, distributed log collection, security alerts and reports. </w:t>
+        <w:t xml:space="preserve">Software developer with experience in SIEM. </w:t>
       </w:r>
       <w:r>
         <w:rPr>
           <w:color w:val="000000" w:themeColor="text1"/>
         </w:rPr>
-        <w:t>Knowledgeable in network layers and protocols</w:t>
+        <w:t>Been part of back-end development team of the</w:t>
+      </w:r>
+      <w:r>
+        <w:rPr>
+          <w:color w:val="000000" w:themeColor="text1"/>
+        </w:rPr>
+        <w:t xml:space="preserve"> software</w:t>
+      </w:r>
+      <w:r>
+        <w:rPr>
+          <w:color w:val="000000" w:themeColor="text1"/>
+        </w:rPr>
+        <w:t xml:space="preserve"> for network event logging, distributed log collection, security alerts and reports. Knowledgeable in network layers and protocols</w:t>
       </w:r>
       <w:r>
         <w:t>.</w:t>
       </w:r>
+      <w:r>
+        <w:t xml:space="preserve"> </w:t>
+      </w:r>
+      <w:r>
+        <w:rPr>
+          <w:color w:val="000000" w:themeColor="text1"/>
+        </w:rPr>
+        <w:t xml:space="preserve">Keen on finding optimized solutions. </w:t>
+      </w:r>
+    </w:p>
+    <w:p>
+      <w:pPr>
+        <w:spacing w:after="0"/>
+      </w:pPr>
     </w:p>
     <w:p>
       <w:pPr>
@@ -2528,7 +2556,21 @@
         <w:rPr>
           <w:color w:val="000000" w:themeColor="text1"/>
         </w:rPr>
-        <w:t xml:space="preserve">Proficient in C++ </w:t>
+        <w:t xml:space="preserve">Proficient in </w:t>
+      </w:r>
+      <w:r>
+        <w:rPr>
+          <w:b/>
+          <w:bCs/>
+          <w:color w:val="000000" w:themeColor="text1"/>
+        </w:rPr>
+        <w:t>C++</w:t>
+      </w:r>
+      <w:r>
+        <w:rPr>
+          <w:color w:val="000000" w:themeColor="text1"/>
+        </w:rPr>
+        <w:t xml:space="preserve"> </w:t>
       </w:r>
       <w:r>
         <w:rPr>
@@ -2539,9 +2581,17 @@
       </w:r>
       <w:r>
         <w:rPr>
+          <w:b/>
+          <w:bCs/>
           <w:color w:val="000000" w:themeColor="text1"/>
         </w:rPr>
-        <w:t xml:space="preserve">Java </w:t>
+        <w:t>Java</w:t>
+      </w:r>
+      <w:r>
+        <w:rPr>
+          <w:color w:val="000000" w:themeColor="text1"/>
+        </w:rPr>
+        <w:t xml:space="preserve"> </w:t>
       </w:r>
       <w:r>
         <w:rPr>
@@ -2558,9 +2608,164 @@
       </w:r>
       <w:r>
         <w:rPr>
+          <w:b/>
+          <w:bCs/>
           <w:color w:val="000000" w:themeColor="text1"/>
         </w:rPr>
-        <w:t xml:space="preserve">Python </w:t>
+        <w:t>Python</w:t>
+      </w:r>
+      <w:r>
+        <w:rPr>
+          <w:color w:val="000000" w:themeColor="text1"/>
+        </w:rPr>
+        <w:t xml:space="preserve"> </w:t>
+      </w:r>
+      <w:r>
+        <w:rPr>
+          <w:rFonts w:eastAsia="Times New Roman"/>
+          <w:color w:val="000000" w:themeColor="text1"/>
+        </w:rPr>
+        <w:t xml:space="preserve">• </w:t>
+      </w:r>
+      <w:r>
+        <w:rPr>
+          <w:color w:val="000000" w:themeColor="text1"/>
+        </w:rPr>
+        <w:t xml:space="preserve">Basic </w:t>
+      </w:r>
+      <w:r>
+        <w:rPr>
+          <w:b/>
+          <w:bCs/>
+          <w:color w:val="000000" w:themeColor="text1"/>
+        </w:rPr>
+        <w:t>JavaScript</w:t>
+      </w:r>
+      <w:r>
+        <w:rPr>
+          <w:color w:val="000000" w:themeColor="text1"/>
+        </w:rPr>
+        <w:t xml:space="preserve"> </w:t>
+      </w:r>
+      <w:r>
+        <w:rPr>
+          <w:rFonts w:eastAsia="Times New Roman"/>
+          <w:color w:val="000000" w:themeColor="text1"/>
+        </w:rPr>
+        <w:t xml:space="preserve">• </w:t>
+      </w:r>
+      <w:r>
+        <w:rPr>
+          <w:b/>
+          <w:bCs/>
+          <w:color w:val="000000" w:themeColor="text1"/>
+        </w:rPr>
+        <w:t>HTML</w:t>
+      </w:r>
+      <w:r>
+        <w:rPr>
+          <w:color w:val="000000" w:themeColor="text1"/>
+        </w:rPr>
+        <w:t xml:space="preserve"> </w:t>
+      </w:r>
+      <w:r>
+        <w:rPr>
+          <w:rFonts w:eastAsia="Times New Roman"/>
+          <w:color w:val="000000" w:themeColor="text1"/>
+        </w:rPr>
+        <w:t>•</w:t>
+      </w:r>
+      <w:r>
+        <w:rPr>
+          <w:rFonts w:eastAsia="Times New Roman"/>
+          <w:color w:val="000000" w:themeColor="text1"/>
+        </w:rPr>
+        <w:t xml:space="preserve"> </w:t>
+      </w:r>
+      <w:r>
+        <w:rPr>
+          <w:b/>
+          <w:bCs/>
+          <w:color w:val="000000" w:themeColor="text1"/>
+        </w:rPr>
+        <w:t>CSS</w:t>
+      </w:r>
+      <w:r>
+        <w:rPr>
+          <w:color w:val="000000" w:themeColor="text1"/>
+        </w:rPr>
+        <w:t xml:space="preserve"> </w:t>
+      </w:r>
+    </w:p>
+    <w:p>
+      <w:pPr>
+        <w:rPr>
+          <w:color w:val="000000" w:themeColor="text1"/>
+        </w:rPr>
+      </w:pPr>
+      <w:r>
+        <w:rPr>
+          <w:color w:val="000000" w:themeColor="text1"/>
+        </w:rPr>
+        <w:t>PostgreSQL</w:t>
+      </w:r>
+      <w:r>
+        <w:rPr>
+          <w:color w:val="000000" w:themeColor="text1"/>
+        </w:rPr>
+        <w:t xml:space="preserve"> </w:t>
+      </w:r>
+      <w:r>
+        <w:rPr>
+          <w:rFonts w:eastAsia="Times New Roman"/>
+          <w:color w:val="000000" w:themeColor="text1"/>
+        </w:rPr>
+        <w:t>•</w:t>
+      </w:r>
+      <w:r>
+        <w:rPr>
+          <w:rFonts w:eastAsia="Times New Roman"/>
+          <w:color w:val="000000" w:themeColor="text1"/>
+        </w:rPr>
+        <w:t xml:space="preserve"> </w:t>
+      </w:r>
+      <w:r>
+        <w:rPr>
+          <w:color w:val="000000" w:themeColor="text1"/>
+        </w:rPr>
+        <w:t xml:space="preserve">Git </w:t>
+      </w:r>
+      <w:r>
+        <w:rPr>
+          <w:rFonts w:eastAsia="Times New Roman"/>
+          <w:color w:val="000000" w:themeColor="text1"/>
+        </w:rPr>
+        <w:t xml:space="preserve">• </w:t>
+      </w:r>
+      <w:r>
+        <w:rPr>
+          <w:color w:val="000000" w:themeColor="text1"/>
+        </w:rPr>
+        <w:t xml:space="preserve">GitHub </w:t>
+      </w:r>
+      <w:r>
+        <w:rPr>
+          <w:rFonts w:eastAsia="Times New Roman"/>
+          <w:color w:val="000000" w:themeColor="text1"/>
+        </w:rPr>
+        <w:t xml:space="preserve">• </w:t>
+      </w:r>
+      <w:r>
+        <w:rPr>
+          <w:color w:val="000000" w:themeColor="text1"/>
+        </w:rPr>
+        <w:t>Mercurial</w:t>
+      </w:r>
+      <w:r>
+        <w:rPr>
+          <w:color w:val="000000" w:themeColor="text1"/>
+        </w:rPr>
+        <w:t xml:space="preserve"> </w:t>
       </w:r>
       <w:r>
         <w:rPr>
@@ -2605,23 +2810,11 @@
         <w:rPr>
           <w:color w:val="000000" w:themeColor="text1"/>
         </w:rPr>
-        <w:t xml:space="preserve">Servlets </w:t>
+        <w:t>Servlets</w:t>
       </w:r>
       <w:r>
         <w:rPr>
           <w:rFonts w:eastAsia="Times New Roman"/>
-          <w:color w:val="000000" w:themeColor="text1"/>
-        </w:rPr>
-        <w:t xml:space="preserve">• </w:t>
-      </w:r>
-      <w:r>
-        <w:rPr>
-          <w:color w:val="000000" w:themeColor="text1"/>
-        </w:rPr>
-        <w:t>PostgreSQL</w:t>
-      </w:r>
-      <w:r>
-        <w:rPr>
           <w:color w:val="000000" w:themeColor="text1"/>
         </w:rPr>
         <w:t xml:space="preserve"> </w:t>
@@ -2644,123 +2837,6 @@
         <w:rPr>
           <w:color w:val="000000" w:themeColor="text1"/>
         </w:rPr>
-        <w:t xml:space="preserve">Basic JavaScript </w:t>
-      </w:r>
-      <w:r>
-        <w:rPr>
-          <w:rFonts w:eastAsia="Times New Roman"/>
-          <w:color w:val="000000" w:themeColor="text1"/>
-        </w:rPr>
-        <w:t xml:space="preserve">• </w:t>
-      </w:r>
-      <w:r>
-        <w:rPr>
-          <w:color w:val="000000" w:themeColor="text1"/>
-        </w:rPr>
-        <w:t xml:space="preserve">HTML </w:t>
-      </w:r>
-      <w:r>
-        <w:rPr>
-          <w:rFonts w:eastAsia="Times New Roman"/>
-          <w:color w:val="000000" w:themeColor="text1"/>
-        </w:rPr>
-        <w:t>•</w:t>
-      </w:r>
-      <w:r>
-        <w:rPr>
-          <w:rFonts w:eastAsia="Times New Roman"/>
-          <w:color w:val="000000" w:themeColor="text1"/>
-        </w:rPr>
-        <w:t xml:space="preserve"> </w:t>
-      </w:r>
-      <w:r>
-        <w:rPr>
-          <w:color w:val="000000" w:themeColor="text1"/>
-        </w:rPr>
-        <w:t xml:space="preserve">CSS </w:t>
-      </w:r>
-    </w:p>
-    <w:p>
-      <w:pPr>
-        <w:rPr>
-          <w:color w:val="000000" w:themeColor="text1"/>
-        </w:rPr>
-      </w:pPr>
-      <w:r>
-        <w:rPr>
-          <w:color w:val="000000" w:themeColor="text1"/>
-        </w:rPr>
-        <w:t>Git</w:t>
-      </w:r>
-      <w:r>
-        <w:rPr>
-          <w:color w:val="000000" w:themeColor="text1"/>
-        </w:rPr>
-        <w:t xml:space="preserve"> </w:t>
-      </w:r>
-      <w:r>
-        <w:rPr>
-          <w:rFonts w:eastAsia="Times New Roman"/>
-          <w:color w:val="000000" w:themeColor="text1"/>
-        </w:rPr>
-        <w:t>•</w:t>
-      </w:r>
-      <w:r>
-        <w:rPr>
-          <w:rFonts w:eastAsia="Times New Roman"/>
-          <w:color w:val="000000" w:themeColor="text1"/>
-        </w:rPr>
-        <w:t xml:space="preserve"> </w:t>
-      </w:r>
-      <w:r>
-        <w:rPr>
-          <w:color w:val="000000" w:themeColor="text1"/>
-        </w:rPr>
-        <w:t>Git</w:t>
-      </w:r>
-      <w:r>
-        <w:rPr>
-          <w:color w:val="000000" w:themeColor="text1"/>
-        </w:rPr>
-        <w:t>Hub</w:t>
-      </w:r>
-      <w:r>
-        <w:rPr>
-          <w:color w:val="000000" w:themeColor="text1"/>
-        </w:rPr>
-        <w:t xml:space="preserve"> </w:t>
-      </w:r>
-      <w:r>
-        <w:rPr>
-          <w:rFonts w:eastAsia="Times New Roman"/>
-          <w:color w:val="000000" w:themeColor="text1"/>
-        </w:rPr>
-        <w:t xml:space="preserve">• </w:t>
-      </w:r>
-      <w:r>
-        <w:rPr>
-          <w:color w:val="000000" w:themeColor="text1"/>
-        </w:rPr>
-        <w:t>Mercurial</w:t>
-      </w:r>
-      <w:r>
-        <w:rPr>
-          <w:rFonts w:eastAsia="Times New Roman"/>
-          <w:color w:val="000000" w:themeColor="text1"/>
-        </w:rPr>
-        <w:t xml:space="preserve"> •</w:t>
-      </w:r>
-      <w:r>
-        <w:rPr>
-          <w:rFonts w:eastAsia="Times New Roman"/>
-          <w:color w:val="000000" w:themeColor="text1"/>
-        </w:rPr>
-        <w:t xml:space="preserve"> </w:t>
-      </w:r>
-      <w:r>
-        <w:rPr>
-          <w:color w:val="000000" w:themeColor="text1"/>
-        </w:rPr>
         <w:t xml:space="preserve">Microsoft </w:t>
       </w:r>
       <w:r>
@@ -2769,6 +2845,14 @@
         </w:rPr>
         <w:t>Office</w:t>
       </w:r>
+    </w:p>
+    <w:p>
+      <w:pPr>
+        <w:spacing w:after="0"/>
+        <w:rPr>
+          <w:color w:val="000000" w:themeColor="text1"/>
+        </w:rPr>
+      </w:pPr>
     </w:p>
     <w:p>
       <w:pPr>
@@ -2897,6 +2981,46 @@
     </w:p>
     <w:p>
       <w:pPr>
+        <w:pStyle w:val="BodyText"/>
+        <w:numPr>
+          <w:ilvl w:val="0"/>
+          <w:numId w:val="8"/>
+        </w:numPr>
+        <w:spacing w:after="0"/>
+        <w:contextualSpacing/>
+        <w:rPr>
+          <w:rFonts w:ascii="Merriweather;serif" w:hAnsi="Merriweather;serif"/>
+          <w:color w:val="auto"/>
+          <w:sz w:val="20"/>
+        </w:rPr>
+      </w:pPr>
+      <w:r>
+        <w:rPr>
+          <w:rFonts w:ascii="Merriweather;serif" w:hAnsi="Merriweather;serif"/>
+          <w:color w:val="auto"/>
+          <w:sz w:val="20"/>
+        </w:rPr>
+        <w:t xml:space="preserve">Worked in the development of </w:t>
+      </w:r>
+      <w:r>
+        <w:rPr>
+          <w:rFonts w:ascii="Merriweather;serif" w:hAnsi="Merriweather;serif"/>
+          <w:color w:val="auto"/>
+          <w:sz w:val="20"/>
+        </w:rPr>
+        <w:t xml:space="preserve">multithreaded </w:t>
+      </w:r>
+      <w:r>
+        <w:rPr>
+          <w:rFonts w:ascii="Merriweather;serif" w:hAnsi="Merriweather;serif"/>
+          <w:color w:val="auto"/>
+          <w:sz w:val="20"/>
+        </w:rPr>
+        <w:t>windows service to deploy as an agent for log collection, compression and sending to the collection server.</w:t>
+      </w:r>
+    </w:p>
+    <w:p>
+      <w:pPr>
         <w:numPr>
           <w:ilvl w:val="0"/>
           <w:numId w:val="8"/>
@@ -2926,32 +3050,6 @@
     </w:p>
     <w:p>
       <w:pPr>
-        <w:pStyle w:val="BodyText"/>
-        <w:numPr>
-          <w:ilvl w:val="0"/>
-          <w:numId w:val="8"/>
-        </w:numPr>
-        <w:spacing w:after="0"/>
-        <w:contextualSpacing/>
-        <w:rPr>
-          <w:rFonts w:ascii="Merriweather;serif" w:hAnsi="Merriweather;serif"/>
-          <w:color w:val="auto"/>
-          <w:sz w:val="20"/>
-        </w:rPr>
-      </w:pPr>
-      <w:bookmarkStart w:id="3" w:name="docs-internal-guid-40e67934-7fff-49b6-80"/>
-      <w:bookmarkEnd w:id="3"/>
-      <w:r>
-        <w:rPr>
-          <w:rFonts w:ascii="Merriweather;serif" w:hAnsi="Merriweather;serif"/>
-          <w:color w:val="auto"/>
-          <w:sz w:val="20"/>
-        </w:rPr>
-        <w:t>Worked in the development of windows services to deploy as an agent for log collection, compression and sending to the collection server.</w:t>
-      </w:r>
-    </w:p>
-    <w:p>
-      <w:pPr>
         <w:numPr>
           <w:ilvl w:val="0"/>
           <w:numId w:val="8"/>
@@ -2962,7 +3060,9 @@
           <w:color w:val="auto"/>
         </w:rPr>
       </w:pPr>
+      <w:bookmarkStart w:id="3" w:name="docs-internal-guid-40e67934-7fff-49b6-80"/>
       <w:bookmarkStart w:id="4" w:name="docs-internal-guid-31f63ab4-7fff-ca07-48"/>
+      <w:bookmarkEnd w:id="3"/>
       <w:bookmarkEnd w:id="4"/>
       <w:r>
         <w:rPr>
@@ -2970,8 +3070,42 @@
           <w:color w:val="auto"/>
           <w:sz w:val="20"/>
         </w:rPr>
-        <w:t>Worked in the development of API for web-based app-prototyping software.</w:t>
+        <w:t xml:space="preserve">Worked in the development of API for web-based </w:t>
       </w:r>
+      <w:r>
+        <w:rPr>
+          <w:rFonts w:ascii="Merriweather;serif" w:hAnsi="Merriweather;serif"/>
+          <w:color w:val="auto"/>
+          <w:sz w:val="20"/>
+        </w:rPr>
+        <w:t>graphic design</w:t>
+      </w:r>
+      <w:r>
+        <w:rPr>
+          <w:rFonts w:ascii="Merriweather;serif" w:hAnsi="Merriweather;serif"/>
+          <w:color w:val="auto"/>
+          <w:sz w:val="20"/>
+        </w:rPr>
+        <w:t xml:space="preserve"> software</w:t>
+      </w:r>
+      <w:r>
+        <w:rPr>
+          <w:rFonts w:ascii="Merriweather;serif" w:hAnsi="Merriweather;serif"/>
+          <w:color w:val="auto"/>
+          <w:sz w:val="20"/>
+        </w:rPr>
+        <w:t xml:space="preserve"> in JavaScript.</w:t>
+      </w:r>
+    </w:p>
+    <w:p>
+      <w:pPr>
+        <w:spacing w:after="0"/>
+        <w:ind w:left="720"/>
+        <w:contextualSpacing/>
+        <w:rPr>
+          <w:color w:val="auto"/>
+        </w:rPr>
+      </w:pPr>
     </w:p>
     <w:p>
       <w:pPr>
@@ -3047,15 +3181,7 @@
           <w:sz w:val="28"/>
           <w:szCs w:val="28"/>
         </w:rPr>
-        <w:t xml:space="preserve">• </w:t>
-      </w:r>
-      <w:r>
-        <w:rPr>
-          <w:rFonts w:eastAsia="Times New Roman"/>
-          <w:sz w:val="28"/>
-          <w:szCs w:val="28"/>
-        </w:rPr>
-        <w:t>WhatsApp Automation</w:t>
+        <w:t>• WhatsApp Automation</w:t>
       </w:r>
     </w:p>
     <w:p>
@@ -3119,7 +3245,19 @@
         <w:rPr>
           <w:color w:val="auto"/>
         </w:rPr>
-        <w:t>A pen-writer that takes a text file as input and writes the same in the pre-configured handwriting. This project was intended to reduce human effort in writing anything when the content is already available.</w:t>
+        <w:t xml:space="preserve">A pen-writer that takes a text file as input and </w:t>
+      </w:r>
+      <w:r>
+        <w:rPr>
+          <w:color w:val="auto"/>
+        </w:rPr>
+        <w:t xml:space="preserve">physically </w:t>
+      </w:r>
+      <w:r>
+        <w:rPr>
+          <w:color w:val="auto"/>
+        </w:rPr>
+        <w:t>writes the same in the pre-configured handwriting. This project was intended to reduce human effort in writing anything when the content is already available.</w:t>
       </w:r>
     </w:p>
     <w:p>
@@ -3150,7 +3288,15 @@
         <w:pStyle w:val="Heading5"/>
       </w:pPr>
       <w:r>
-        <w:t>Bachelor of Technology (B.Tech)</w:t>
+        <w:t>Bachelor of Technology (</w:t>
+      </w:r>
+      <w:proofErr w:type="gramStart"/>
+      <w:r>
+        <w:t>B.Tech</w:t>
+      </w:r>
+      <w:proofErr w:type="gramEnd"/>
+      <w:r>
+        <w:t>)</w:t>
       </w:r>
     </w:p>
     <w:p>
@@ -3161,7 +3307,19 @@
         <w:rPr>
           <w:rStyle w:val="Emphasis"/>
         </w:rPr>
-        <w:t>Mahatma Gandhi University, Kottayam, India</w:t>
+        <w:t>M</w:t>
+      </w:r>
+      <w:r>
+        <w:rPr>
+          <w:rStyle w:val="Emphasis"/>
+        </w:rPr>
+        <w:t>ar Athanasius College of Engineering, Kothamangalam</w:t>
+      </w:r>
+      <w:r>
+        <w:rPr>
+          <w:rStyle w:val="Emphasis"/>
+        </w:rPr>
+        <w:t xml:space="preserve"> </w:t>
       </w:r>
     </w:p>
     <w:p>
@@ -3289,6 +3447,12 @@
         <w:t>Malayalam</w:t>
       </w:r>
       <w:r>
+        <w:rPr>
+          <w:color w:val="000000" w:themeColor="text1"/>
+        </w:rPr>
+        <w:t xml:space="preserve"> (Mother tongue)</w:t>
+      </w:r>
+      <w:r>
         <w:t xml:space="preserve"> </w:t>
       </w:r>
       <w:r>
@@ -3367,13 +3531,7 @@
         <w:rPr>
           <w:color w:val="000000" w:themeColor="text1"/>
         </w:rPr>
-        <w:t>Chess</w:t>
-      </w:r>
-      <w:r>
-        <w:rPr>
-          <w:color w:val="000000" w:themeColor="text1"/>
-        </w:rPr>
-        <w:t xml:space="preserve"> </w:t>
+        <w:t xml:space="preserve">Chess </w:t>
       </w:r>
       <w:r>
         <w:rPr>
@@ -3417,7 +3575,7 @@
     <w:sectPr>
       <w:footerReference w:type="default" r:id="rId16"/>
       <w:pgSz w:w="12240" w:h="15840"/>
-      <w:pgMar w:top="720" w:right="720" w:bottom="777" w:left="720" w:header="0" w:footer="720" w:gutter="0"/>
+      <w:pgMar w:top="851" w:right="720" w:bottom="426" w:left="720" w:header="0" w:footer="720" w:gutter="0"/>
       <w:cols w:space="720"/>
       <w:formProt w:val="0"/>
       <w:titlePg/>
@@ -3538,7 +3696,7 @@
         <v:path o:extrusionok="f" gradientshapeok="t" o:connecttype="rect"/>
         <o:lock v:ext="edit" aspectratio="t"/>
       </v:shapetype>
-      <v:shape id="_x0000_i1108" type="#_x0000_t75" style="width:90pt;height:90pt;visibility:visible;mso-wrap-style:square" o:bullet="t">
+      <v:shape id="_x0000_i1078" type="#_x0000_t75" style="width:90pt;height:90pt;visibility:visible;mso-wrap-style:square" o:bullet="t">
         <v:imagedata r:id="rId1" o:title=""/>
       </v:shape>
     </w:pict>
@@ -29649,12 +29807,7 @@
 </file>
 
 <file path=customXml/item2.xml><?xml version="1.0" encoding="utf-8"?>
-<p:properties xmlns:p="http://schemas.microsoft.com/office/2006/metadata/properties" xmlns:xsi="http://www.w3.org/2001/XMLSchema-instance" xmlns:pc="http://schemas.microsoft.com/office/infopath/2007/PartnerControls">
-  <documentManagement>
-    <Status xmlns="71af3243-3dd4-4a8d-8c0d-dd76da1f02a5">Not started</Status>
-    <MediaServiceKeyPoints xmlns="71af3243-3dd4-4a8d-8c0d-dd76da1f02a5" xsi:nil="true"/>
-  </documentManagement>
-</p:properties>
+<b:Sources xmlns:b="http://schemas.openxmlformats.org/officeDocument/2006/bibliography" xmlns="http://schemas.openxmlformats.org/officeDocument/2006/bibliography" SelectedStyle="\APASixthEditionOfficeOnline.xsl" StyleName="APA" Version="6"/>
 </file>
 
 <file path=customXml/item3.xml><?xml version="1.0" encoding="utf-8"?>
@@ -29667,7 +29820,12 @@
 </file>
 
 <file path=customXml/item4.xml><?xml version="1.0" encoding="utf-8"?>
-<b:Sources xmlns:b="http://schemas.openxmlformats.org/officeDocument/2006/bibliography" xmlns="http://schemas.openxmlformats.org/officeDocument/2006/bibliography" SelectedStyle="\APASixthEditionOfficeOnline.xsl" StyleName="APA" Version="6"/>
+<p:properties xmlns:p="http://schemas.microsoft.com/office/2006/metadata/properties" xmlns:xsi="http://www.w3.org/2001/XMLSchema-instance" xmlns:pc="http://schemas.microsoft.com/office/infopath/2007/PartnerControls">
+  <documentManagement>
+    <Status xmlns="71af3243-3dd4-4a8d-8c0d-dd76da1f02a5">Not started</Status>
+    <MediaServiceKeyPoints xmlns="71af3243-3dd4-4a8d-8c0d-dd76da1f02a5" xsi:nil="true"/>
+  </documentManagement>
+</p:properties>
 </file>
 
 <file path=customXml/item5.xml><?xml version="1.0" encoding="utf-8"?>
@@ -29900,11 +30058,9 @@
 </file>
 
 <file path=customXml/itemProps2.xml><?xml version="1.0" encoding="utf-8"?>
-<ds:datastoreItem xmlns:ds="http://schemas.openxmlformats.org/officeDocument/2006/customXml" ds:itemID="{776E67D0-8DD9-4227-ABD5-3EDE099DC037}">
+<ds:datastoreItem xmlns:ds="http://schemas.openxmlformats.org/officeDocument/2006/customXml" ds:itemID="{11E30C62-D566-4721-9AD4-9F90BB62FE4B}">
   <ds:schemaRefs>
-    <ds:schemaRef ds:uri="http://schemas.microsoft.com/office/2006/metadata/properties"/>
-    <ds:schemaRef ds:uri="http://schemas.microsoft.com/office/infopath/2007/PartnerControls"/>
-    <ds:schemaRef ds:uri="71af3243-3dd4-4a8d-8c0d-dd76da1f02a5"/>
+    <ds:schemaRef ds:uri="http://schemas.openxmlformats.org/officeDocument/2006/bibliography"/>
   </ds:schemaRefs>
 </ds:datastoreItem>
 </file>
@@ -29918,9 +30074,11 @@
 </file>
 
 <file path=customXml/itemProps4.xml><?xml version="1.0" encoding="utf-8"?>
-<ds:datastoreItem xmlns:ds="http://schemas.openxmlformats.org/officeDocument/2006/customXml" ds:itemID="{11E30C62-D566-4721-9AD4-9F90BB62FE4B}">
+<ds:datastoreItem xmlns:ds="http://schemas.openxmlformats.org/officeDocument/2006/customXml" ds:itemID="{776E67D0-8DD9-4227-ABD5-3EDE099DC037}">
   <ds:schemaRefs>
-    <ds:schemaRef ds:uri="http://schemas.openxmlformats.org/officeDocument/2006/bibliography"/>
+    <ds:schemaRef ds:uri="http://schemas.microsoft.com/office/2006/metadata/properties"/>
+    <ds:schemaRef ds:uri="http://schemas.microsoft.com/office/infopath/2007/PartnerControls"/>
+    <ds:schemaRef ds:uri="71af3243-3dd4-4a8d-8c0d-dd76da1f02a5"/>
   </ds:schemaRefs>
 </ds:datastoreItem>
 </file>

</xml_diff>

<commit_message>
Internship added. Format changes. PDF generated.
</commit_message>
<xml_diff>
--- a/res/cv/Aathil_Aliyar_Resume.docx
+++ b/res/cv/Aathil_Aliyar_Resume.docx
@@ -904,8 +904,18 @@
                       <w:color w:val="595959"/>
                       <w:sz w:val="18"/>
                     </w:rPr>
-                    <w:t>(+91) 96566  98343</w:t>
+                    <w:t xml:space="preserve">(+91) </w:t>
                   </w:r>
+                  <w:proofErr w:type="gramStart"/>
+                  <w:r>
+                    <w:rPr>
+                      <w:rFonts w:eastAsia="Calibri"/>
+                      <w:color w:val="595959"/>
+                      <w:sz w:val="18"/>
+                    </w:rPr>
+                    <w:t>96566  98343</w:t>
+                  </w:r>
+                  <w:proofErr w:type="gramEnd"/>
                 </w:p>
               </w:tc>
               <w:tc>
@@ -2515,6 +2525,12 @@
           <w:color w:val="000000" w:themeColor="text1"/>
         </w:rPr>
         <w:t>compliance,</w:t>
+      </w:r>
+      <w:r>
+        <w:rPr>
+          <w:color w:val="000000" w:themeColor="text1"/>
+        </w:rPr>
+        <w:t xml:space="preserve"> </w:t>
       </w:r>
       <w:r>
         <w:rPr>
@@ -2759,6 +2775,25 @@
         <w:rPr>
           <w:color w:val="000000" w:themeColor="text1"/>
         </w:rPr>
+        <w:t xml:space="preserve">REST APIs </w:t>
+      </w:r>
+      <w:r>
+        <w:rPr>
+          <w:rFonts w:eastAsia="Times New Roman"/>
+          <w:color w:val="000000" w:themeColor="text1"/>
+        </w:rPr>
+        <w:t>•</w:t>
+      </w:r>
+      <w:r>
+        <w:rPr>
+          <w:color w:val="000000" w:themeColor="text1"/>
+        </w:rPr>
+        <w:t xml:space="preserve"> </w:t>
+      </w:r>
+      <w:r>
+        <w:rPr>
+          <w:color w:val="000000" w:themeColor="text1"/>
+        </w:rPr>
         <w:t>Active Directory</w:t>
       </w:r>
       <w:r>
@@ -2780,6 +2815,26 @@
         </w:rPr>
         <w:t xml:space="preserve">Heroku </w:t>
       </w:r>
+    </w:p>
+    <w:p>
+      <w:pPr>
+        <w:rPr>
+          <w:color w:val="000000" w:themeColor="text1"/>
+        </w:rPr>
+      </w:pPr>
+      <w:r>
+        <w:rPr>
+          <w:color w:val="000000" w:themeColor="text1"/>
+        </w:rPr>
+        <w:t>Servlets</w:t>
+      </w:r>
+      <w:r>
+        <w:rPr>
+          <w:rFonts w:eastAsia="Times New Roman"/>
+          <w:color w:val="000000" w:themeColor="text1"/>
+        </w:rPr>
+        <w:t xml:space="preserve"> </w:t>
+      </w:r>
       <w:r>
         <w:rPr>
           <w:rFonts w:eastAsia="Times New Roman"/>
@@ -2789,6 +2844,7 @@
       </w:r>
       <w:r>
         <w:rPr>
+          <w:rFonts w:eastAsia="Times New Roman"/>
           <w:color w:val="000000" w:themeColor="text1"/>
         </w:rPr>
         <w:t xml:space="preserve"> </w:t>
@@ -2823,24 +2879,10 @@
         <w:rPr>
           <w:color w:val="000000" w:themeColor="text1"/>
         </w:rPr>
-        <w:t xml:space="preserve">Mercurial </w:t>
-      </w:r>
-    </w:p>
-    <w:p>
-      <w:pPr>
-        <w:rPr>
-          <w:color w:val="000000" w:themeColor="text1"/>
-        </w:rPr>
-      </w:pPr>
-      <w:r>
-        <w:rPr>
-          <w:color w:val="000000" w:themeColor="text1"/>
-        </w:rPr>
-        <w:t>Servlets</w:t>
+        <w:t>Mercurial</w:t>
       </w:r>
       <w:r>
         <w:rPr>
-          <w:rFonts w:eastAsia="Times New Roman"/>
           <w:color w:val="000000" w:themeColor="text1"/>
         </w:rPr>
         <w:t xml:space="preserve"> </w:t>
@@ -2854,7 +2896,6 @@
       </w:r>
       <w:r>
         <w:rPr>
-          <w:rFonts w:eastAsia="Times New Roman"/>
           <w:color w:val="000000" w:themeColor="text1"/>
         </w:rPr>
         <w:t xml:space="preserve"> </w:t>
@@ -2898,6 +2939,145 @@
     <w:p>
       <w:pPr>
         <w:pStyle w:val="Heading3"/>
+        <w:rPr>
+          <w:caps w:val="0"/>
+        </w:rPr>
+      </w:pPr>
+      <w:r>
+        <w:t>A</w:t>
+      </w:r>
+      <w:r>
+        <w:rPr>
+          <w:caps w:val="0"/>
+        </w:rPr>
+        <w:t>ug-Oct 2021</w:t>
+      </w:r>
+    </w:p>
+    <w:p>
+      <w:pPr>
+        <w:pStyle w:val="Heading5"/>
+        <w:rPr>
+          <w:sz w:val="28"/>
+          <w:szCs w:val="28"/>
+        </w:rPr>
+      </w:pPr>
+      <w:r>
+        <w:rPr>
+          <w:sz w:val="28"/>
+          <w:szCs w:val="28"/>
+        </w:rPr>
+        <w:t>Internship</w:t>
+      </w:r>
+    </w:p>
+    <w:p>
+      <w:pPr>
+        <w:pStyle w:val="Heading5"/>
+        <w:rPr>
+          <w:rStyle w:val="Emphasis"/>
+          <w:color w:val="000000" w:themeColor="text1"/>
+          <w:sz w:val="28"/>
+          <w:szCs w:val="28"/>
+        </w:rPr>
+      </w:pPr>
+      <w:r>
+        <w:rPr>
+          <w:rStyle w:val="Emphasis"/>
+          <w:color w:val="000000" w:themeColor="text1"/>
+          <w:sz w:val="28"/>
+          <w:szCs w:val="28"/>
+        </w:rPr>
+        <w:t>Trizent Technologies Pvt. Ltd</w:t>
+      </w:r>
+    </w:p>
+    <w:p>
+      <w:pPr>
+        <w:pStyle w:val="ListParagraph"/>
+        <w:numPr>
+          <w:ilvl w:val="0"/>
+          <w:numId w:val="8"/>
+        </w:numPr>
+        <w:spacing w:after="0"/>
+        <w:rPr>
+          <w:color w:val="000000" w:themeColor="text1"/>
+        </w:rPr>
+      </w:pPr>
+      <w:r>
+        <w:rPr>
+          <w:color w:val="000000" w:themeColor="text1"/>
+        </w:rPr>
+        <w:t>Developed REST APIs using Java and Spring Boot.</w:t>
+      </w:r>
+    </w:p>
+    <w:p>
+      <w:pPr>
+        <w:pStyle w:val="ListParagraph"/>
+        <w:numPr>
+          <w:ilvl w:val="0"/>
+          <w:numId w:val="8"/>
+        </w:numPr>
+        <w:spacing w:after="0"/>
+        <w:rPr>
+          <w:color w:val="000000" w:themeColor="text1"/>
+        </w:rPr>
+      </w:pPr>
+      <w:r>
+        <w:rPr>
+          <w:color w:val="000000" w:themeColor="text1"/>
+        </w:rPr>
+        <w:t>Worked with MySQL and Hibernate for persistence in Spring application.</w:t>
+      </w:r>
+    </w:p>
+    <w:p>
+      <w:pPr>
+        <w:pStyle w:val="ListParagraph"/>
+        <w:numPr>
+          <w:ilvl w:val="0"/>
+          <w:numId w:val="8"/>
+        </w:numPr>
+        <w:spacing w:after="0"/>
+        <w:rPr>
+          <w:color w:val="000000" w:themeColor="text1"/>
+        </w:rPr>
+      </w:pPr>
+      <w:r>
+        <w:rPr>
+          <w:color w:val="000000" w:themeColor="text1"/>
+        </w:rPr>
+        <w:t xml:space="preserve">Testing </w:t>
+      </w:r>
+      <w:r>
+        <w:rPr>
+          <w:color w:val="000000" w:themeColor="text1"/>
+        </w:rPr>
+        <w:t xml:space="preserve">Spring applications </w:t>
+      </w:r>
+      <w:r>
+        <w:rPr>
+          <w:color w:val="000000" w:themeColor="text1"/>
+        </w:rPr>
+        <w:t>using JUnit and Mockito</w:t>
+      </w:r>
+      <w:r>
+        <w:rPr>
+          <w:color w:val="000000" w:themeColor="text1"/>
+        </w:rPr>
+        <w:t>.</w:t>
+      </w:r>
+      <w:r>
+        <w:rPr>
+          <w:color w:val="000000" w:themeColor="text1"/>
+        </w:rPr>
+        <w:t xml:space="preserve"> </w:t>
+      </w:r>
+    </w:p>
+    <w:p>
+      <w:pPr>
+        <w:pStyle w:val="Heading3"/>
+      </w:pPr>
+    </w:p>
+    <w:p>
+      <w:pPr>
+        <w:pStyle w:val="Heading3"/>
       </w:pPr>
       <w:r>
         <w:t>2018 – 2019</w:t>
@@ -2919,12 +3099,13 @@
       <w:pPr>
         <w:pStyle w:val="Heading5"/>
         <w:rPr>
-          <w:color w:val="595959" w:themeColor="text1" w:themeTint="A6"/>
+          <w:color w:val="000000" w:themeColor="text1"/>
         </w:rPr>
       </w:pPr>
       <w:r>
         <w:rPr>
           <w:rStyle w:val="Emphasis"/>
+          <w:color w:val="000000" w:themeColor="text1"/>
           <w:sz w:val="28"/>
           <w:szCs w:val="28"/>
         </w:rPr>
@@ -2935,40 +3116,85 @@
       <w:pPr>
         <w:pStyle w:val="Heading5"/>
         <w:rPr>
+          <w:rFonts w:cstheme="minorHAnsi"/>
           <w:color w:val="595959" w:themeColor="text1" w:themeTint="A6"/>
         </w:rPr>
       </w:pPr>
-      <w:r>
-        <w:rPr>
-          <w:rStyle w:val="Emphasis"/>
-        </w:rPr>
-        <w:t>Manage Engine SIEM</w:t>
-      </w:r>
+      <w:hyperlink r:id="rId15" w:history="1">
+        <w:r>
+          <w:rPr>
+            <w:rStyle w:val="Hyperlink"/>
+            <w:color w:val="595959" w:themeColor="text1" w:themeTint="A6"/>
+          </w:rPr>
+          <w:t xml:space="preserve">Manage </w:t>
+        </w:r>
+        <w:r>
+          <w:rPr>
+            <w:rStyle w:val="Hyperlink"/>
+            <w:rFonts w:cstheme="minorHAnsi"/>
+            <w:color w:val="595959" w:themeColor="text1" w:themeTint="A6"/>
+          </w:rPr>
+          <w:t>Engine SIEM</w:t>
+        </w:r>
+      </w:hyperlink>
     </w:p>
     <w:p>
       <w:pPr>
-        <w:pStyle w:val="ListParagraph"/>
+        <w:pStyle w:val="BodyText"/>
         <w:numPr>
           <w:ilvl w:val="0"/>
           <w:numId w:val="8"/>
         </w:numPr>
         <w:spacing w:after="0"/>
+        <w:contextualSpacing/>
+        <w:rPr>
+          <w:rFonts w:cstheme="minorHAnsi"/>
+          <w:color w:val="auto"/>
+        </w:rPr>
       </w:pPr>
-      <w:hyperlink r:id="rId15">
-        <w:bookmarkStart w:id="0" w:name="docs-internal-guid-e0160be7-7fff-c25b-dd"/>
-        <w:bookmarkEnd w:id="0"/>
-        <w:r>
-          <w:rPr>
-            <w:rStyle w:val="Hyperlink"/>
-            <w:rFonts w:ascii="Merriweather;serif" w:hAnsi="Merriweather;serif"/>
-            <w:color w:val="1155CC"/>
-            <w:sz w:val="20"/>
-          </w:rPr>
-          <w:t>manageengine.com</w:t>
-        </w:r>
-      </w:hyperlink>
+      <w:bookmarkStart w:id="0" w:name="docs-internal-guid-70148dae-7fff-ec63-bb"/>
+      <w:bookmarkEnd w:id="0"/>
       <w:r>
-        <w:t xml:space="preserve"> </w:t>
+        <w:rPr>
+          <w:rFonts w:cstheme="minorHAnsi"/>
+          <w:color w:val="auto"/>
+        </w:rPr>
+        <w:t>Worked in the development of distributed software for c</w:t>
+      </w:r>
+      <w:r>
+        <w:rPr>
+          <w:rFonts w:cstheme="minorHAnsi"/>
+          <w:color w:val="auto"/>
+        </w:rPr>
+        <w:t xml:space="preserve">ollection, parsing and indexing of logs from sources including servers, routers, </w:t>
+      </w:r>
+      <w:r>
+        <w:rPr>
+          <w:rFonts w:cstheme="minorHAnsi"/>
+          <w:color w:val="auto"/>
+        </w:rPr>
+        <w:t xml:space="preserve">client </w:t>
+      </w:r>
+      <w:r>
+        <w:rPr>
+          <w:rFonts w:cstheme="minorHAnsi"/>
+          <w:color w:val="auto"/>
+        </w:rPr>
+        <w:t>machines and</w:t>
+      </w:r>
+      <w:r>
+        <w:rPr>
+          <w:rFonts w:cstheme="minorHAnsi"/>
+          <w:color w:val="auto"/>
+        </w:rPr>
+        <w:t xml:space="preserve"> other network devices</w:t>
+      </w:r>
+      <w:r>
+        <w:rPr>
+          <w:rFonts w:cstheme="minorHAnsi"/>
+          <w:color w:val="auto"/>
+        </w:rPr>
+        <w:t>.</w:t>
       </w:r>
     </w:p>
     <w:p>
@@ -2981,68 +3207,16 @@
         <w:spacing w:after="0"/>
         <w:contextualSpacing/>
         <w:rPr>
-          <w:rFonts w:ascii="Merriweather;serif" w:hAnsi="Merriweather;serif"/>
+          <w:rFonts w:cstheme="minorHAnsi"/>
           <w:color w:val="auto"/>
-          <w:sz w:val="20"/>
-        </w:rPr>
-      </w:pPr>
-      <w:bookmarkStart w:id="1" w:name="docs-internal-guid-70148dae-7fff-ec63-bb"/>
-      <w:bookmarkEnd w:id="1"/>
-      <w:r>
-        <w:rPr>
-          <w:rFonts w:ascii="Merriweather;serif" w:hAnsi="Merriweather;serif"/>
-          <w:color w:val="auto"/>
-          <w:sz w:val="20"/>
-        </w:rPr>
-        <w:t>C</w:t>
-      </w:r>
-      <w:r>
-        <w:rPr>
-          <w:rFonts w:ascii="Merriweather;serif" w:hAnsi="Merriweather;serif"/>
-          <w:color w:val="auto"/>
-          <w:sz w:val="20"/>
-        </w:rPr>
-        <w:t>ollection, parsing and indexing of logs from sources including servers, routers, user machines and the like.</w:t>
-      </w:r>
-    </w:p>
-    <w:p>
-      <w:pPr>
-        <w:pStyle w:val="BodyText"/>
-        <w:numPr>
-          <w:ilvl w:val="0"/>
-          <w:numId w:val="8"/>
-        </w:numPr>
-        <w:spacing w:after="0"/>
-        <w:contextualSpacing/>
-        <w:rPr>
-          <w:rFonts w:ascii="Merriweather;serif" w:hAnsi="Merriweather;serif"/>
-          <w:color w:val="auto"/>
-          <w:sz w:val="20"/>
         </w:rPr>
       </w:pPr>
       <w:r>
         <w:rPr>
-          <w:rFonts w:ascii="Merriweather;serif" w:hAnsi="Merriweather;serif"/>
+          <w:rFonts w:cstheme="minorHAnsi"/>
           <w:color w:val="auto"/>
-          <w:sz w:val="20"/>
         </w:rPr>
-        <w:t xml:space="preserve">Worked in the development of </w:t>
-      </w:r>
-      <w:r>
-        <w:rPr>
-          <w:rFonts w:ascii="Merriweather;serif" w:hAnsi="Merriweather;serif"/>
-          <w:color w:val="auto"/>
-          <w:sz w:val="20"/>
-        </w:rPr>
-        <w:t xml:space="preserve">multithreaded </w:t>
-      </w:r>
-      <w:r>
-        <w:rPr>
-          <w:rFonts w:ascii="Merriweather;serif" w:hAnsi="Merriweather;serif"/>
-          <w:color w:val="auto"/>
-          <w:sz w:val="20"/>
-        </w:rPr>
-        <w:t>windows service to deploy as an agent for log collection, compression and sending to the collection server.</w:t>
+        <w:t>Worked in the development of multithreaded windows service to deploy as an agent for log collection, compression and sending to the collection server.</w:t>
       </w:r>
     </w:p>
     <w:p>
@@ -3054,24 +3228,18 @@
         <w:spacing w:after="0"/>
         <w:contextualSpacing/>
         <w:rPr>
+          <w:rFonts w:cstheme="minorHAnsi"/>
           <w:color w:val="auto"/>
         </w:rPr>
       </w:pPr>
-      <w:bookmarkStart w:id="2" w:name="docs-internal-guid-0c0167c6-7fff-1b2b-fb"/>
-      <w:bookmarkEnd w:id="2"/>
+      <w:bookmarkStart w:id="1" w:name="docs-internal-guid-0c0167c6-7fff-1b2b-fb"/>
+      <w:bookmarkEnd w:id="1"/>
       <w:r>
         <w:rPr>
-          <w:rFonts w:ascii="Merriweather;serif" w:hAnsi="Merriweather;serif"/>
-          <w:color w:val="auto"/>
-          <w:sz w:val="20"/>
-        </w:rPr>
-        <w:t>Conducted performance benchmarking for bottleneck detection in windows application and services.</w:t>
-      </w:r>
-      <w:r>
-        <w:rPr>
+          <w:rFonts w:cstheme="minorHAnsi"/>
           <w:color w:val="auto"/>
         </w:rPr>
-        <w:t xml:space="preserve"> </w:t>
+        <w:t xml:space="preserve">Conducted performance benchmarking for bottleneck detection in windows application and services. </w:t>
       </w:r>
     </w:p>
     <w:p>
@@ -3083,55 +3251,56 @@
         <w:spacing w:after="0"/>
         <w:contextualSpacing/>
         <w:rPr>
+          <w:rFonts w:cstheme="minorHAnsi"/>
           <w:color w:val="auto"/>
         </w:rPr>
       </w:pPr>
-      <w:bookmarkStart w:id="3" w:name="docs-internal-guid-40e67934-7fff-49b6-80"/>
-      <w:bookmarkStart w:id="4" w:name="docs-internal-guid-31f63ab4-7fff-ca07-48"/>
+      <w:bookmarkStart w:id="2" w:name="docs-internal-guid-40e67934-7fff-49b6-80"/>
+      <w:bookmarkStart w:id="3" w:name="docs-internal-guid-31f63ab4-7fff-ca07-48"/>
+      <w:bookmarkEnd w:id="2"/>
       <w:bookmarkEnd w:id="3"/>
-      <w:bookmarkEnd w:id="4"/>
       <w:r>
         <w:rPr>
-          <w:rFonts w:ascii="Merriweather;serif" w:hAnsi="Merriweather;serif"/>
+          <w:rFonts w:cstheme="minorHAnsi"/>
           <w:color w:val="auto"/>
-          <w:sz w:val="20"/>
         </w:rPr>
         <w:t xml:space="preserve">Worked in the development of API for web-based </w:t>
       </w:r>
       <w:r>
         <w:rPr>
-          <w:rFonts w:ascii="Merriweather;serif" w:hAnsi="Merriweather;serif"/>
+          <w:rFonts w:cstheme="minorHAnsi"/>
           <w:color w:val="auto"/>
-          <w:sz w:val="20"/>
         </w:rPr>
         <w:t>graphic design</w:t>
       </w:r>
       <w:r>
         <w:rPr>
-          <w:rFonts w:ascii="Merriweather;serif" w:hAnsi="Merriweather;serif"/>
+          <w:rFonts w:cstheme="minorHAnsi"/>
           <w:color w:val="auto"/>
-          <w:sz w:val="20"/>
         </w:rPr>
         <w:t xml:space="preserve"> software</w:t>
       </w:r>
       <w:r>
         <w:rPr>
-          <w:rFonts w:ascii="Merriweather;serif" w:hAnsi="Merriweather;serif"/>
-          <w:color w:val="auto"/>
-          <w:sz w:val="20"/>
-        </w:rPr>
-        <w:t xml:space="preserve"> in JavaScript.</w:t>
-      </w:r>
-    </w:p>
-    <w:p>
-      <w:pPr>
-        <w:spacing w:after="0"/>
-        <w:ind w:left="720"/>
-        <w:contextualSpacing/>
-        <w:rPr>
+          <w:rFonts w:cstheme="minorHAnsi"/>
           <w:color w:val="auto"/>
         </w:rPr>
-      </w:pPr>
+        <w:t xml:space="preserve"> </w:t>
+      </w:r>
+      <w:r>
+        <w:rPr>
+          <w:rFonts w:cstheme="minorHAnsi"/>
+          <w:color w:val="auto"/>
+        </w:rPr>
+        <w:t>using</w:t>
+      </w:r>
+      <w:r>
+        <w:rPr>
+          <w:rFonts w:cstheme="minorHAnsi"/>
+          <w:color w:val="auto"/>
+        </w:rPr>
+        <w:t xml:space="preserve"> JavaScript.</w:t>
+      </w:r>
     </w:p>
     <w:p>
       <w:pPr>
@@ -3242,6 +3411,7 @@
           <w:sz w:val="28"/>
           <w:szCs w:val="28"/>
         </w:rPr>
+        <w:lastRenderedPageBreak/>
         <w:t xml:space="preserve">• </w:t>
       </w:r>
       <w:r>
@@ -3295,17 +3465,9 @@
     </w:p>
     <w:p>
       <w:pPr>
-        <w:rPr>
-          <w:color w:val="auto"/>
-        </w:rPr>
-      </w:pPr>
-    </w:p>
-    <w:p>
-      <w:pPr>
         <w:pStyle w:val="SubHeading1"/>
       </w:pPr>
       <w:r>
-        <w:lastRenderedPageBreak/>
         <w:t>Education</w:t>
       </w:r>
     </w:p>
@@ -3314,40 +3476,55 @@
         <w:pStyle w:val="Heading5"/>
       </w:pPr>
       <w:r>
-        <w:t>Bachelor of Technology (B.Tech)</w:t>
+        <w:t>Bachelor of Technology (</w:t>
+      </w:r>
+      <w:proofErr w:type="gramStart"/>
+      <w:r>
+        <w:t>B.Tech</w:t>
+      </w:r>
+      <w:proofErr w:type="gramEnd"/>
+      <w:r>
+        <w:t>)</w:t>
       </w:r>
     </w:p>
     <w:p>
       <w:pPr>
         <w:pStyle w:val="Heading5"/>
+        <w:rPr>
+          <w:color w:val="000000" w:themeColor="text1"/>
+        </w:rPr>
       </w:pPr>
       <w:r>
         <w:rPr>
           <w:rStyle w:val="Emphasis"/>
+          <w:color w:val="000000" w:themeColor="text1"/>
         </w:rPr>
         <w:t>M</w:t>
       </w:r>
       <w:r>
         <w:rPr>
           <w:rStyle w:val="Emphasis"/>
+          <w:color w:val="000000" w:themeColor="text1"/>
         </w:rPr>
         <w:t>ar Athanasius College of Engineering, Kothamangalam</w:t>
       </w:r>
       <w:r>
         <w:rPr>
           <w:rStyle w:val="Emphasis"/>
+          <w:color w:val="000000" w:themeColor="text1"/>
         </w:rPr>
         <w:t xml:space="preserve"> </w:t>
       </w:r>
     </w:p>
     <w:p>
       <w:pPr>
-        <w:ind w:left="720" w:hanging="720"/>
+        <w:rPr>
+          <w:color w:val="000000" w:themeColor="text1"/>
+        </w:rPr>
       </w:pPr>
       <w:r>
         <w:rPr>
-          <w:i/>
-          <w:iCs/>
+          <w:color w:val="000000" w:themeColor="text1"/>
         </w:rPr>
         <w:t xml:space="preserve">Electronics and Communication Engineering – 6.5 CGPA </w:t>
       </w:r>
@@ -3363,24 +3540,41 @@
     <w:p>
       <w:pPr>
         <w:pStyle w:val="Heading5"/>
+        <w:rPr>
+          <w:color w:val="000000" w:themeColor="text1"/>
+        </w:rPr>
       </w:pPr>
       <w:r>
         <w:rPr>
           <w:rStyle w:val="Emphasis"/>
+          <w:color w:val="000000" w:themeColor="text1"/>
         </w:rPr>
         <w:t>Jawahar Navodaya Vidyalaya, Ernakulam, India</w:t>
       </w:r>
     </w:p>
     <w:p>
       <w:pPr>
-        <w:ind w:left="720" w:hanging="720"/>
+        <w:rPr>
+          <w:color w:val="000000" w:themeColor="text1"/>
+        </w:rPr>
       </w:pPr>
       <w:r>
         <w:rPr>
-          <w:i/>
-          <w:iCs/>
+          <w:color w:val="000000" w:themeColor="text1"/>
         </w:rPr>
-        <w:t>CBSE, Computer Science – 91 %</w:t>
+        <w:t xml:space="preserve">CBSE, </w:t>
+      </w:r>
+      <w:r>
+        <w:rPr>
+          <w:color w:val="000000" w:themeColor="text1"/>
+        </w:rPr>
+        <w:t xml:space="preserve">Science Stream with </w:t>
+      </w:r>
+      <w:r>
+        <w:rPr>
+          <w:color w:val="000000" w:themeColor="text1"/>
+        </w:rPr>
+        <w:t>Computer Science – 91 %</w:t>
       </w:r>
     </w:p>
     <w:p>
@@ -3396,27 +3590,26 @@
         <w:pStyle w:val="Heading5"/>
         <w:rPr>
           <w:rStyle w:val="Emphasis"/>
+          <w:color w:val="000000" w:themeColor="text1"/>
         </w:rPr>
       </w:pPr>
       <w:r>
         <w:rPr>
           <w:rStyle w:val="Emphasis"/>
+          <w:color w:val="000000" w:themeColor="text1"/>
         </w:rPr>
         <w:t>Jawahar Navodaya Vidyalaya, Ernakulam, India</w:t>
       </w:r>
     </w:p>
     <w:p>
       <w:pPr>
-        <w:ind w:left="720" w:hanging="720"/>
         <w:rPr>
-          <w:i/>
-          <w:iCs/>
+          <w:color w:val="000000" w:themeColor="text1"/>
         </w:rPr>
       </w:pPr>
       <w:r>
         <w:rPr>
-          <w:i/>
-          <w:iCs/>
+          <w:color w:val="000000" w:themeColor="text1"/>
         </w:rPr>
         <w:t>CBSE – 95 %</w:t>
       </w:r>
@@ -3549,7 +3742,13 @@
         <w:rPr>
           <w:color w:val="000000" w:themeColor="text1"/>
         </w:rPr>
-        <w:t xml:space="preserve">Chess </w:t>
+        <w:t>Chess</w:t>
+      </w:r>
+      <w:r>
+        <w:rPr>
+          <w:color w:val="000000" w:themeColor="text1"/>
+        </w:rPr>
+        <w:t xml:space="preserve"> </w:t>
       </w:r>
       <w:r>
         <w:rPr>
@@ -3630,39 +3829,11 @@
 
 <file path=word/footer1.xml><?xml version="1.0" encoding="utf-8"?>
 <w:ftr xmlns:wpc="http://schemas.microsoft.com/office/word/2010/wordprocessingCanvas" xmlns:cx="http://schemas.microsoft.com/office/drawing/2014/chartex" xmlns:cx1="http://schemas.microsoft.com/office/drawing/2015/9/8/chartex" xmlns:cx2="http://schemas.microsoft.com/office/drawing/2015/10/21/chartex" xmlns:cx3="http://schemas.microsoft.com/office/drawing/2016/5/9/chartex" xmlns:cx4="http://schemas.microsoft.com/office/drawing/2016/5/10/chartex" xmlns:cx5="http://schemas.microsoft.com/office/drawing/2016/5/11/chartex" xmlns:cx6="http://schemas.microsoft.com/office/drawing/2016/5/12/chartex" xmlns:cx7="http://schemas.microsoft.com/office/drawing/2016/5/13/chartex" xmlns:cx8="http://schemas.microsoft.com/office/drawing/2016/5/14/chartex" xmlns:mc="http://schemas.openxmlformats.org/markup-compatibility/2006" xmlns:aink="http://schemas.microsoft.com/office/drawing/2016/ink" xmlns:am3d="http://schemas.microsoft.com/office/drawing/2017/model3d" xmlns:o="urn:schemas-microsoft-com:office:office" xmlns:r="http://schemas.openxmlformats.org/officeDocument/2006/relationships" xmlns:m="http://schemas.openxmlformats.org/officeDocument/2006/math" xmlns:v="urn:schemas-microsoft-com:vml" xmlns:wp14="http://schemas.microsoft.com/office/word/2010/wordprocessingDrawing" xmlns:wp="http://schemas.openxmlformats.org/drawingml/2006/wordprocessingDrawing" xmlns:w10="urn:schemas-microsoft-com:office:word" xmlns:w="http://schemas.openxmlformats.org/wordprocessingml/2006/main" xmlns:w14="http://schemas.microsoft.com/office/word/2010/wordml" xmlns:w15="http://schemas.microsoft.com/office/word/2012/wordml" xmlns:w16cex="http://schemas.microsoft.com/office/word/2018/wordml/cex" xmlns:w16cid="http://schemas.microsoft.com/office/word/2016/wordml/cid" xmlns:w16="http://schemas.microsoft.com/office/word/2018/wordml" xmlns:w16sdtdh="http://schemas.microsoft.com/office/word/2020/wordml/sdtdatahash" xmlns:w16se="http://schemas.microsoft.com/office/word/2015/wordml/symex" xmlns:wpg="http://schemas.microsoft.com/office/word/2010/wordprocessingGroup" xmlns:wpi="http://schemas.microsoft.com/office/word/2010/wordprocessingInk" xmlns:wne="http://schemas.microsoft.com/office/word/2006/wordml" xmlns:wps="http://schemas.microsoft.com/office/word/2010/wordprocessingShape" mc:Ignorable="w14 w15 w16se w16cid w16 w16cex w16sdtdh wp14">
-  <w:sdt>
-    <w:sdtPr>
-      <w:alias w:val="Experience:"/>
-      <w:id w:val="1067867988"/>
-      <w:docPartObj>
-        <w:docPartGallery w:val="Page Numbers (Bottom of Page)"/>
-        <w:docPartUnique/>
-      </w:docPartObj>
-    </w:sdtPr>
-    <w:sdtEndPr/>
-    <w:sdtContent>
-      <w:p>
-        <w:pPr>
-          <w:pStyle w:val="Footer"/>
-        </w:pPr>
-        <w:r>
-          <w:fldChar w:fldCharType="begin"/>
-        </w:r>
-        <w:r>
-          <w:instrText>PAGE</w:instrText>
-        </w:r>
-        <w:r>
-          <w:fldChar w:fldCharType="separate"/>
-        </w:r>
-        <w:r>
-          <w:t>2</w:t>
-        </w:r>
-        <w:r>
-          <w:fldChar w:fldCharType="end"/>
-        </w:r>
-      </w:p>
-    </w:sdtContent>
-  </w:sdt>
+  <w:p>
+    <w:pPr>
+      <w:pStyle w:val="Footer"/>
+    </w:pPr>
+  </w:p>
 </w:ftr>
 </file>
 
@@ -3714,7 +3885,7 @@
         <v:path o:extrusionok="f" gradientshapeok="t" o:connecttype="rect"/>
         <o:lock v:ext="edit" aspectratio="t"/>
       </v:shapetype>
-      <v:shape id="_x0000_i1047" type="#_x0000_t75" style="width:90pt;height:90pt;visibility:visible;mso-wrap-style:square" o:bullet="t">
+      <v:shape id="_x0000_i1164" type="#_x0000_t75" style="width:90pt;height:90pt;visibility:visible;mso-wrap-style:square" o:bullet="t">
         <v:imagedata r:id="rId1" o:title=""/>
       </v:shape>
     </w:pict>
@@ -29825,6 +29996,10 @@
 </file>
 
 <file path=customXml/item2.xml><?xml version="1.0" encoding="utf-8"?>
+<b:Sources xmlns:b="http://schemas.openxmlformats.org/officeDocument/2006/bibliography" xmlns="http://schemas.openxmlformats.org/officeDocument/2006/bibliography" SelectedStyle="\APASixthEditionOfficeOnline.xsl" StyleName="APA" Version="6"/>
+</file>
+
+<file path=customXml/item3.xml><?xml version="1.0" encoding="utf-8"?>
 <?mso-contentType ?>
 <FormTemplates xmlns="http://schemas.microsoft.com/sharepoint/v3/contenttype/forms">
   <Display>DocumentLibraryForm</Display>
@@ -29833,11 +30008,16 @@
 </FormTemplates>
 </file>
 
-<file path=customXml/item3.xml><?xml version="1.0" encoding="utf-8"?>
-<b:Sources xmlns:b="http://schemas.openxmlformats.org/officeDocument/2006/bibliography" xmlns="http://schemas.openxmlformats.org/officeDocument/2006/bibliography" SelectedStyle="\APASixthEditionOfficeOnline.xsl" StyleName="APA" Version="6"/>
+<file path=customXml/item4.xml><?xml version="1.0" encoding="utf-8"?>
+<p:properties xmlns:p="http://schemas.microsoft.com/office/2006/metadata/properties" xmlns:xsi="http://www.w3.org/2001/XMLSchema-instance" xmlns:pc="http://schemas.microsoft.com/office/infopath/2007/PartnerControls">
+  <documentManagement>
+    <Status xmlns="71af3243-3dd4-4a8d-8c0d-dd76da1f02a5">Not started</Status>
+    <MediaServiceKeyPoints xmlns="71af3243-3dd4-4a8d-8c0d-dd76da1f02a5" xsi:nil="true"/>
+  </documentManagement>
+</p:properties>
 </file>
 
-<file path=customXml/item4.xml><?xml version="1.0" encoding="utf-8"?>
+<file path=customXml/item5.xml><?xml version="1.0" encoding="utf-8"?>
 <ct:contentTypeSchema xmlns:ct="http://schemas.microsoft.com/office/2006/metadata/contentType" xmlns:ma="http://schemas.microsoft.com/office/2006/metadata/properties/metaAttributes" ct:_="" ma:_="" ma:contentTypeName="Document" ma:contentTypeID="0x01010079F111ED35F8CC479449609E8A0923A6" ma:contentTypeVersion="12" ma:contentTypeDescription="Create a new document." ma:contentTypeScope="" ma:versionID="7e3f163ba23981de9af4e94a4fc3c170">
   <xsd:schema xmlns:xsd="http://www.w3.org/2001/XMLSchema" xmlns:xs="http://www.w3.org/2001/XMLSchema" xmlns:p="http://schemas.microsoft.com/office/2006/metadata/properties" xmlns:ns2="71af3243-3dd4-4a8d-8c0d-dd76da1f02a5" xmlns:ns3="16c05727-aa75-4e4a-9b5f-8a80a1165891" targetNamespace="http://schemas.microsoft.com/office/2006/metadata/properties" ma:root="true" ma:fieldsID="77303e74caa42b09a8f0afd286949429" ns2:_="" ns3:_="">
     <xsd:import namespace="71af3243-3dd4-4a8d-8c0d-dd76da1f02a5"/>
@@ -30058,15 +30238,6 @@
 </ct:contentTypeSchema>
 </file>
 
-<file path=customXml/item5.xml><?xml version="1.0" encoding="utf-8"?>
-<p:properties xmlns:p="http://schemas.microsoft.com/office/2006/metadata/properties" xmlns:xsi="http://www.w3.org/2001/XMLSchema-instance" xmlns:pc="http://schemas.microsoft.com/office/infopath/2007/PartnerControls">
-  <documentManagement>
-    <Status xmlns="71af3243-3dd4-4a8d-8c0d-dd76da1f02a5">Not started</Status>
-    <MediaServiceKeyPoints xmlns="71af3243-3dd4-4a8d-8c0d-dd76da1f02a5" xsi:nil="true"/>
-  </documentManagement>
-</p:properties>
-</file>
-
 <file path=customXml/itemProps1.xml><?xml version="1.0" encoding="utf-8"?>
 <ds:datastoreItem xmlns:ds="http://schemas.openxmlformats.org/officeDocument/2006/customXml" ds:itemID="{55AF091B-3C7A-41E3-B477-F2FDAA23CFDA}">
   <ds:schemaRefs>
@@ -30076,6 +30247,14 @@
 </file>
 
 <file path=customXml/itemProps2.xml><?xml version="1.0" encoding="utf-8"?>
+<ds:datastoreItem xmlns:ds="http://schemas.openxmlformats.org/officeDocument/2006/customXml" ds:itemID="{11E30C62-D566-4721-9AD4-9F90BB62FE4B}">
+  <ds:schemaRefs>
+    <ds:schemaRef ds:uri="http://schemas.openxmlformats.org/officeDocument/2006/bibliography"/>
+  </ds:schemaRefs>
+</ds:datastoreItem>
+</file>
+
+<file path=customXml/itemProps3.xml><?xml version="1.0" encoding="utf-8"?>
 <ds:datastoreItem xmlns:ds="http://schemas.openxmlformats.org/officeDocument/2006/customXml" ds:itemID="{987D6183-2B8B-4E72-8AEF-0A887D3C6B7E}">
   <ds:schemaRefs>
     <ds:schemaRef ds:uri="http://schemas.microsoft.com/sharepoint/v3/contenttype/forms"/>
@@ -30083,15 +30262,17 @@
 </ds:datastoreItem>
 </file>
 
-<file path=customXml/itemProps3.xml><?xml version="1.0" encoding="utf-8"?>
-<ds:datastoreItem xmlns:ds="http://schemas.openxmlformats.org/officeDocument/2006/customXml" ds:itemID="{11E30C62-D566-4721-9AD4-9F90BB62FE4B}">
+<file path=customXml/itemProps4.xml><?xml version="1.0" encoding="utf-8"?>
+<ds:datastoreItem xmlns:ds="http://schemas.openxmlformats.org/officeDocument/2006/customXml" ds:itemID="{776E67D0-8DD9-4227-ABD5-3EDE099DC037}">
   <ds:schemaRefs>
-    <ds:schemaRef ds:uri="http://schemas.openxmlformats.org/officeDocument/2006/bibliography"/>
+    <ds:schemaRef ds:uri="http://schemas.microsoft.com/office/2006/metadata/properties"/>
+    <ds:schemaRef ds:uri="http://schemas.microsoft.com/office/infopath/2007/PartnerControls"/>
+    <ds:schemaRef ds:uri="71af3243-3dd4-4a8d-8c0d-dd76da1f02a5"/>
   </ds:schemaRefs>
 </ds:datastoreItem>
 </file>
 
-<file path=customXml/itemProps4.xml><?xml version="1.0" encoding="utf-8"?>
+<file path=customXml/itemProps5.xml><?xml version="1.0" encoding="utf-8"?>
 <ds:datastoreItem xmlns:ds="http://schemas.openxmlformats.org/officeDocument/2006/customXml" ds:itemID="{447544F3-5101-4908-B5EB-8049B00F6B51}">
   <ds:schemaRefs>
     <ds:schemaRef ds:uri="http://schemas.microsoft.com/office/2006/metadata/contentType"/>
@@ -30108,14 +30289,4 @@
     <ds:schemaRef ds:uri="http://schemas.microsoft.com/internal/obd"/>
   </ds:schemaRefs>
 </ds:datastoreItem>
-</file>
-
-<file path=customXml/itemProps5.xml><?xml version="1.0" encoding="utf-8"?>
-<ds:datastoreItem xmlns:ds="http://schemas.openxmlformats.org/officeDocument/2006/customXml" ds:itemID="{776E67D0-8DD9-4227-ABD5-3EDE099DC037}">
-  <ds:schemaRefs>
-    <ds:schemaRef ds:uri="http://schemas.microsoft.com/office/2006/metadata/properties"/>
-    <ds:schemaRef ds:uri="http://schemas.microsoft.com/office/infopath/2007/PartnerControls"/>
-    <ds:schemaRef ds:uri="71af3243-3dd4-4a8d-8c0d-dd76da1f02a5"/>
-  </ds:schemaRefs>
-</ds:datastoreItem>
 </file>
</xml_diff>